<commit_message>
PatrickAntunes_Projeto_TCC1: reprovei, 3 avaliação.
</commit_message>
<xml_diff>
--- a/_._/OLD/2022-2/BCC/PatrickAntunes/PatrickAntunes_Projeto_TCC1.docx
+++ b/_._/OLD/2022-2/BCC/PatrickAntunes/PatrickAntunes_Projeto_TCC1.docx
@@ -40,15 +40,15 @@
                 <w:rStyle w:val="Nmerodepgina"/>
               </w:rPr>
             </w:pPr>
-            <w:bookmarkStart w:id="0" w:name="_Toc420723208"/>
-            <w:bookmarkStart w:id="1" w:name="_Toc482682369"/>
-            <w:bookmarkStart w:id="2" w:name="_Toc54164903"/>
-            <w:bookmarkStart w:id="3" w:name="_Toc54165663"/>
-            <w:bookmarkStart w:id="4" w:name="_Toc54169315"/>
-            <w:bookmarkStart w:id="5" w:name="_Toc96347419"/>
-            <w:bookmarkStart w:id="6" w:name="_Toc96357709"/>
-            <w:bookmarkStart w:id="7" w:name="_Toc96491849"/>
-            <w:bookmarkStart w:id="8" w:name="_Toc411603089"/>
+            <w:bookmarkStart w:id="1" w:name="_Toc420723208"/>
+            <w:bookmarkStart w:id="2" w:name="_Toc482682369"/>
+            <w:bookmarkStart w:id="3" w:name="_Toc54164903"/>
+            <w:bookmarkStart w:id="4" w:name="_Toc54165663"/>
+            <w:bookmarkStart w:id="5" w:name="_Toc54169315"/>
+            <w:bookmarkStart w:id="6" w:name="_Toc96347419"/>
+            <w:bookmarkStart w:id="7" w:name="_Toc96357709"/>
+            <w:bookmarkStart w:id="8" w:name="_Toc96491849"/>
+            <w:bookmarkStart w:id="9" w:name="_Toc411603089"/>
             <w:r>
               <w:rPr>
                 <w:rStyle w:val="Nmerodepgina"/>
@@ -160,14 +160,23 @@
       <w:pPr>
         <w:pStyle w:val="TF-AUTOR0"/>
       </w:pPr>
+      <w:ins w:id="10" w:author="Dalton Solano dos Reis" w:date="2022-12-16T15:31:00Z">
+        <w:r>
+          <w:t xml:space="preserve">Prof. </w:t>
+        </w:r>
+      </w:ins>
       <w:r>
         <w:t>Marcos Rogério Cardoso</w:t>
       </w:r>
+      <w:ins w:id="11" w:author="Dalton Solano dos Reis" w:date="2022-12-16T15:31:00Z">
+        <w:r>
+          <w:t xml:space="preserve"> - orientador</w:t>
+        </w:r>
+      </w:ins>
       <w:r>
         <w:br/>
       </w:r>
     </w:p>
-    <w:bookmarkEnd w:id="0"/>
     <w:bookmarkEnd w:id="1"/>
     <w:bookmarkEnd w:id="2"/>
     <w:bookmarkEnd w:id="3"/>
@@ -176,13 +185,18 @@
     <w:bookmarkEnd w:id="6"/>
     <w:bookmarkEnd w:id="7"/>
     <w:bookmarkEnd w:id="8"/>
+    <w:bookmarkEnd w:id="9"/>
     <w:p>
       <w:pPr>
         <w:pStyle w:val="Ttulo1"/>
-        <w:numPr>
-          <w:ilvl w:val="0"/>
-          <w:numId w:val="20"/>
-        </w:numPr>
+        <w:pPrChange w:id="12" w:author="Dalton Solano dos Reis" w:date="2022-12-16T16:06:00Z">
+          <w:pPr>
+            <w:pStyle w:val="Ttulo1"/>
+            <w:numPr>
+              <w:numId w:val="20"/>
+            </w:numPr>
+          </w:pPr>
+        </w:pPrChange>
       </w:pPr>
       <w:r>
         <w:t>Introdução</w:t>
@@ -219,7 +233,37 @@
         <w:t xml:space="preserve"> </w:t>
       </w:r>
       <w:r>
-        <w:t>Define-se “produto” como o “resultado de um trabalho ou de uma atividade”(OXFORD LANGUAGES, 2022), podendo ser alguma tecnologia, utensílio, alimento ou serviço.</w:t>
+        <w:t>Define-se “produto” como o “resultado de um trabalho ou de uma atividade”</w:t>
+      </w:r>
+      <w:ins w:id="13" w:author="Dalton Solano dos Reis" w:date="2022-12-16T15:12:00Z">
+        <w:r>
+          <w:t xml:space="preserve"> </w:t>
+        </w:r>
+      </w:ins>
+      <w:r>
+        <w:t>(</w:t>
+      </w:r>
+      <w:commentRangeStart w:id="14"/>
+      <w:commentRangeStart w:id="15"/>
+      <w:r>
+        <w:t>OXFORD LANGUAGES, 2022</w:t>
+      </w:r>
+      <w:commentRangeEnd w:id="14"/>
+      <w:r>
+        <w:rPr>
+          <w:rStyle w:val="Refdecomentrio"/>
+        </w:rPr>
+        <w:commentReference w:id="14"/>
+      </w:r>
+      <w:commentRangeEnd w:id="15"/>
+      <w:r>
+        <w:rPr>
+          <w:rStyle w:val="Refdecomentrio"/>
+        </w:rPr>
+        <w:commentReference w:id="15"/>
+      </w:r>
+      <w:r>
+        <w:t>), podendo ser alguma tecnologia, utensílio, alimento ou serviço.</w:t>
       </w:r>
     </w:p>
     <w:p>
@@ -227,7 +271,15 @@
         <w:pStyle w:val="TF-TEXTO"/>
       </w:pPr>
       <w:r>
-        <w:t xml:space="preserve">As discussões entre usuários sobre produtos utilizados no dia a dia acontecem de maneira bastante frequente e descentralizada, seja em redes sociais, fóruns ou aplicativos de chat de texto, sendo todos estes compostos com elementos de interação(MUSSO, 2010). Esta abrangência de opções cria muitos canais de comunicação e a informação buscada por um indivíduo acaba por ficar muito dispersa, podendo ter que acessar diversas plataformas até encontrar o que definitivamente precisa. </w:t>
+        <w:t>As discussões entre usuários sobre produtos utilizados no dia a dia acontecem de maneira bastante frequente e descentralizada, seja em redes sociais, fóruns ou aplicativos de chat de texto, sendo todos estes compostos com elementos de interação</w:t>
+      </w:r>
+      <w:ins w:id="16" w:author="Dalton Solano dos Reis" w:date="2022-12-16T15:13:00Z">
+        <w:r>
+          <w:t xml:space="preserve"> </w:t>
+        </w:r>
+      </w:ins>
+      <w:r>
+        <w:t xml:space="preserve">(MUSSO, 2010). Esta abrangência de opções cria muitos canais de comunicação e a informação buscada por um indivíduo acaba por ficar muito dispersa, podendo ter que acessar diversas plataformas até encontrar o que definitivamente precisa. </w:t>
       </w:r>
     </w:p>
     <w:p>
@@ -241,11 +293,24 @@
         <w:t>população</w:t>
       </w:r>
       <w:r>
-        <w:t xml:space="preserve"> brasileira realiza pesquisas online antes de adquirir um produto. Segundo o site e-commercebrasil, “88% dos brasileiros utilizaram o Google para fazer alguma busca online no último ano. Entre eles, 82% usaram o buscador para pesquisar conteúdos e informações e 70% para procurar produtos com a finalidade de consumo</w:t>
+        <w:t xml:space="preserve"> brasileira realiza pesquisas on</w:t>
+      </w:r>
+      <w:ins w:id="17" w:author="Dalton Solano dos Reis" w:date="2022-12-16T15:36:00Z">
+        <w:r>
+          <w:t>-</w:t>
+        </w:r>
+      </w:ins>
+      <w:r>
+        <w:t>line antes de adquirir um produto. Segundo o site e-commercebrasil, “88% dos brasileiros utilizaram o Google para fazer alguma busca online no último ano. Entre eles, 82% usaram o buscador para pesquisar conteúdos e informações e 70% para procurar produtos com a finalidade de consumo</w:t>
       </w:r>
       <w:r>
         <w:t>”</w:t>
       </w:r>
+      <w:ins w:id="18" w:author="Dalton Solano dos Reis" w:date="2022-12-16T15:13:00Z">
+        <w:r>
+          <w:t xml:space="preserve"> </w:t>
+        </w:r>
+      </w:ins>
       <w:r>
         <w:t>(</w:t>
       </w:r>
@@ -253,7 +318,21 @@
         <w:t xml:space="preserve">93% </w:t>
       </w:r>
       <w:r>
-        <w:t>DOS BRASILEIROS PESQUISAM NO GOOGLE ANTES DE COMPRAR, 2021). A mesma matéria também</w:t>
+        <w:t xml:space="preserve">DOS BRASILEIROS PESQUISAM NO GOOGLE ANTES DE COMPRAR, </w:t>
+      </w:r>
+      <w:commentRangeStart w:id="19"/>
+      <w:r>
+        <w:t>2021</w:t>
+      </w:r>
+      <w:commentRangeEnd w:id="19"/>
+      <w:r>
+        <w:rPr>
+          <w:rStyle w:val="Refdecomentrio"/>
+        </w:rPr>
+        <w:commentReference w:id="19"/>
+      </w:r>
+      <w:r>
+        <w:t>). A mesma matéria também</w:t>
       </w:r>
       <w:r>
         <w:t xml:space="preserve"> informa que a pesquisa é um processo decisivo na tomada de decisão de compra</w:t>
@@ -333,37 +412,37 @@
       <w:pPr>
         <w:pStyle w:val="Ttulo2"/>
       </w:pPr>
-      <w:bookmarkStart w:id="9" w:name="_Toc419598576"/>
-      <w:bookmarkStart w:id="10" w:name="_Toc420721317"/>
-      <w:bookmarkStart w:id="11" w:name="_Toc420721467"/>
-      <w:bookmarkStart w:id="12" w:name="_Toc420721562"/>
-      <w:bookmarkStart w:id="13" w:name="_Toc420721768"/>
-      <w:bookmarkStart w:id="14" w:name="_Toc420723209"/>
-      <w:bookmarkStart w:id="15" w:name="_Toc482682370"/>
-      <w:bookmarkStart w:id="16" w:name="_Toc54164904"/>
-      <w:bookmarkStart w:id="17" w:name="_Toc54165664"/>
-      <w:bookmarkStart w:id="18" w:name="_Toc54169316"/>
-      <w:bookmarkStart w:id="19" w:name="_Toc96347426"/>
-      <w:bookmarkStart w:id="20" w:name="_Toc96357710"/>
-      <w:bookmarkStart w:id="21" w:name="_Toc96491850"/>
-      <w:bookmarkStart w:id="22" w:name="_Toc411603090"/>
+      <w:bookmarkStart w:id="20" w:name="_Toc419598576"/>
+      <w:bookmarkStart w:id="21" w:name="_Toc420721317"/>
+      <w:bookmarkStart w:id="22" w:name="_Toc420721467"/>
+      <w:bookmarkStart w:id="23" w:name="_Toc420721562"/>
+      <w:bookmarkStart w:id="24" w:name="_Toc420721768"/>
+      <w:bookmarkStart w:id="25" w:name="_Toc420723209"/>
+      <w:bookmarkStart w:id="26" w:name="_Toc482682370"/>
+      <w:bookmarkStart w:id="27" w:name="_Toc54164904"/>
+      <w:bookmarkStart w:id="28" w:name="_Toc54165664"/>
+      <w:bookmarkStart w:id="29" w:name="_Toc54169316"/>
+      <w:bookmarkStart w:id="30" w:name="_Toc96347426"/>
+      <w:bookmarkStart w:id="31" w:name="_Toc96357710"/>
+      <w:bookmarkStart w:id="32" w:name="_Toc96491850"/>
+      <w:bookmarkStart w:id="33" w:name="_Toc411603090"/>
       <w:r>
         <w:t>OBJETIVOS</w:t>
       </w:r>
-      <w:bookmarkEnd w:id="9"/>
-      <w:bookmarkEnd w:id="10"/>
-      <w:bookmarkEnd w:id="11"/>
-      <w:bookmarkEnd w:id="12"/>
-      <w:bookmarkEnd w:id="13"/>
-      <w:bookmarkEnd w:id="14"/>
-      <w:bookmarkEnd w:id="15"/>
-      <w:bookmarkEnd w:id="16"/>
-      <w:bookmarkEnd w:id="17"/>
-      <w:bookmarkEnd w:id="18"/>
-      <w:bookmarkEnd w:id="19"/>
       <w:bookmarkEnd w:id="20"/>
       <w:bookmarkEnd w:id="21"/>
       <w:bookmarkEnd w:id="22"/>
+      <w:bookmarkEnd w:id="23"/>
+      <w:bookmarkEnd w:id="24"/>
+      <w:bookmarkEnd w:id="25"/>
+      <w:bookmarkEnd w:id="26"/>
+      <w:bookmarkEnd w:id="27"/>
+      <w:bookmarkEnd w:id="28"/>
+      <w:bookmarkEnd w:id="29"/>
+      <w:bookmarkEnd w:id="30"/>
+      <w:bookmarkEnd w:id="31"/>
+      <w:bookmarkEnd w:id="32"/>
+      <w:bookmarkEnd w:id="33"/>
     </w:p>
     <w:p>
       <w:pPr>
@@ -435,7 +514,7 @@
       <w:r>
         <w:t>e comentários com objetivo da troca de conhecimento</w:t>
       </w:r>
-      <w:bookmarkStart w:id="23" w:name="_Toc419598587"/>
+      <w:bookmarkStart w:id="34" w:name="_Toc419598587"/>
       <w:r>
         <w:t>;</w:t>
       </w:r>
@@ -454,10 +533,14 @@
     <w:p>
       <w:pPr>
         <w:pStyle w:val="Ttulo1"/>
-        <w:numPr>
-          <w:ilvl w:val="0"/>
-          <w:numId w:val="20"/>
-        </w:numPr>
+        <w:pPrChange w:id="35" w:author="Dalton Solano dos Reis" w:date="2022-12-16T16:06:00Z">
+          <w:pPr>
+            <w:pStyle w:val="Ttulo1"/>
+            <w:numPr>
+              <w:numId w:val="20"/>
+            </w:numPr>
+          </w:pPr>
+        </w:pPrChange>
       </w:pPr>
       <w:r>
         <w:t>TRABALHOS CORRELATOS</w:t>
@@ -480,49 +563,128 @@
       </w:pPr>
       <w:r>
         <w:lastRenderedPageBreak/>
-        <w:t xml:space="preserve">O primeiro é um artigo que analisa o impacto que a plataforma Reclame AQUI causa nas relações de consumo direta e indiretamente(ROCHA, </w:t>
-      </w:r>
-      <w:r>
-        <w:t>et al.</w:t>
-      </w:r>
-      <w:r>
-        <w:t>, 2016). Já o segundo propõe uma análise sobre como a descentralização de uma rede social beneficia os usuários que a utilizam com uma maior liberdade de escolha de temas de discussão e privacidade(OLIVEIRA, 2021). Por fim, o terceiro e último trabalho avalia o impacto da rede social TripAdvisor na gestão de marcas e as novas regras e hábitos dos consumidores dentro das redes sociais(CUNHA AURIANI, 2015).</w:t>
-      </w:r>
-    </w:p>
-    <w:p>
-      <w:pPr>
-        <w:pStyle w:val="Ttulo2"/>
-      </w:pPr>
-      <w:r>
-        <w:t xml:space="preserve">A consolidação de sites de reclamação </w:t>
-      </w:r>
-      <w:r>
-        <w:t>online como uma alternativa eficaz no intermédio das relações de consumo: um estudo do caso do site reclame AQUI</w:t>
-      </w:r>
-    </w:p>
-    <w:p>
-      <w:pPr>
-        <w:pStyle w:val="TF-TEXTO"/>
-      </w:pPr>
-      <w:r>
-        <w:t xml:space="preserve">Rocha, </w:t>
-      </w:r>
-      <w:r>
-        <w:t>et al.,</w:t>
-      </w:r>
-      <w:r>
-        <w:t xml:space="preserve"> (2016) apresentaram uma discussão sobre o acesso </w:t>
-      </w:r>
-      <w:r>
-        <w:t>à</w:t>
-      </w:r>
-      <w:r>
-        <w:t xml:space="preserve"> informação nas relações de consumo e o surgimento de </w:t>
+        <w:t>O primeiro é um artigo que analisa o impacto que a plataforma Reclame AQUI causa nas relações de consumo direta e indiretamente</w:t>
+      </w:r>
+      <w:ins w:id="36" w:author="Dalton Solano dos Reis" w:date="2022-12-16T15:16:00Z">
+        <w:r>
+          <w:t xml:space="preserve"> </w:t>
+        </w:r>
+      </w:ins>
+      <w:r>
+        <w:t>(ROCHA</w:t>
+      </w:r>
+      <w:del w:id="37" w:author="Dalton Solano dos Reis" w:date="2022-12-16T15:31:00Z">
+        <w:r>
+          <w:delText>,</w:delText>
+        </w:r>
+      </w:del>
+      <w:r>
+        <w:t xml:space="preserve"> </w:t>
       </w:r>
       <w:r>
         <w:rPr>
           <w:i/>
           <w:iCs/>
+          <w:rPrChange w:id="38" w:author="Dalton Solano dos Reis" w:date="2022-12-16T15:16:00Z">
+            <w:rPr/>
+          </w:rPrChange>
+        </w:rPr>
+        <w:t>et al</w:t>
+      </w:r>
+      <w:r>
+        <w:t>.</w:t>
+      </w:r>
+      <w:r>
+        <w:t>, 2016). Já o segundo propõe uma análise sobre como a descentralização de uma rede social beneficia os usuários que a utilizam com uma maior liberdade de escolha de temas de discussão e privacidade</w:t>
+      </w:r>
+      <w:ins w:id="39" w:author="Dalton Solano dos Reis" w:date="2022-12-16T15:16:00Z">
+        <w:r>
+          <w:t xml:space="preserve"> </w:t>
+        </w:r>
+      </w:ins>
+      <w:r>
+        <w:t>(OLIVEIRA, 2021). Por fim, o terceiro e último trabalho avalia o impacto da rede social TripAdvisor na gestão de marcas e as novas regras e hábitos dos consumidores dentro das redes sociais</w:t>
+      </w:r>
+      <w:ins w:id="40" w:author="Dalton Solano dos Reis" w:date="2022-12-16T15:16:00Z">
+        <w:r>
+          <w:t xml:space="preserve"> </w:t>
+        </w:r>
+      </w:ins>
+      <w:r>
+        <w:t>(</w:t>
+      </w:r>
+      <w:commentRangeStart w:id="41"/>
+      <w:r>
+        <w:t>CUNHA AURIANI</w:t>
+      </w:r>
+      <w:commentRangeEnd w:id="41"/>
+      <w:r>
+        <w:rPr>
+          <w:rStyle w:val="Refdecomentrio"/>
+        </w:rPr>
+        <w:commentReference w:id="41"/>
+      </w:r>
+      <w:r>
+        <w:t>, 2015).</w:t>
+      </w:r>
+    </w:p>
+    <w:p>
+      <w:pPr>
+        <w:pStyle w:val="Ttulo2"/>
+      </w:pPr>
+      <w:r>
+        <w:t xml:space="preserve">A consolidação de sites de reclamação </w:t>
+      </w:r>
+      <w:r>
+        <w:t>online como uma alternativa eficaz no intermédio das relações de consumo: um estudo do caso do site reclame AQUI</w:t>
+      </w:r>
+    </w:p>
+    <w:p>
+      <w:pPr>
+        <w:pStyle w:val="TF-TEXTO"/>
+      </w:pPr>
+      <w:r>
+        <w:t>Rocha</w:t>
+      </w:r>
+      <w:del w:id="42" w:author="Dalton Solano dos Reis" w:date="2022-12-16T15:31:00Z">
+        <w:r>
+          <w:delText>,</w:delText>
+        </w:r>
+      </w:del>
+      <w:r>
+        <w:t xml:space="preserve"> </w:t>
+      </w:r>
+      <w:r>
+        <w:rPr>
+          <w:i/>
+          <w:iCs/>
+          <w:rPrChange w:id="43" w:author="Dalton Solano dos Reis" w:date="2022-12-16T15:17:00Z">
+            <w:rPr/>
+          </w:rPrChange>
+        </w:rPr>
+        <w:t>et al</w:t>
+      </w:r>
+      <w:r>
+        <w:t>.</w:t>
+      </w:r>
+      <w:del w:id="44" w:author="Dalton Solano dos Reis" w:date="2022-12-16T15:31:00Z">
+        <w:r>
+          <w:delText>,</w:delText>
+        </w:r>
+      </w:del>
+      <w:r>
+        <w:t xml:space="preserve"> (2016) apresentaram uma discussão sobre o acesso </w:t>
+      </w:r>
+      <w:r>
+        <w:t>à</w:t>
+      </w:r>
+      <w:r>
+        <w:t xml:space="preserve"> informação nas relações de consumo e o surgimento de </w:t>
+      </w:r>
+      <w:r>
+        <w:rPr>
+          <w:i/>
+          <w:iCs/>
         </w:rPr>
         <w:t>prosumers</w:t>
       </w:r>
@@ -542,7 +704,29 @@
         <w:t xml:space="preserve">que </w:t>
       </w:r>
       <w:r>
-        <w:t xml:space="preserve">transcende a individualidade e adquire contornos de grupo(JENKINS 2009). </w:t>
+        <w:t>transcende a individualidade e adquire contornos de grupo</w:t>
+      </w:r>
+      <w:ins w:id="45" w:author="Dalton Solano dos Reis" w:date="2022-12-16T15:25:00Z">
+        <w:r>
+          <w:t xml:space="preserve"> </w:t>
+        </w:r>
+      </w:ins>
+      <w:r>
+        <w:t>(</w:t>
+      </w:r>
+      <w:commentRangeStart w:id="46"/>
+      <w:r>
+        <w:t>JENKINS 2009</w:t>
+      </w:r>
+      <w:commentRangeEnd w:id="46"/>
+      <w:r>
+        <w:rPr>
+          <w:rStyle w:val="Refdecomentrio"/>
+        </w:rPr>
+        <w:commentReference w:id="46"/>
+      </w:r>
+      <w:r>
+        <w:t xml:space="preserve">). </w:t>
       </w:r>
       <w:r>
         <w:t>Para além dos meios do entretenimento, a união dos usuários nas redes começou a atingir os mais abrangentes temas. As redes facilitaram a troca de conhecimento e apresentaram de forma fácil a informação.</w:t>
@@ -643,8 +827,27 @@
         <w:ind w:firstLine="567"/>
         <w:jc w:val="center"/>
       </w:pPr>
-      <w:r>
-        <w:t>Figura 1</w:t>
+      <w:commentRangeStart w:id="47"/>
+      <w:commentRangeStart w:id="48"/>
+      <w:r>
+        <w:t>Figu</w:t>
+      </w:r>
+      <w:commentRangeEnd w:id="47"/>
+      <w:r>
+        <w:rPr>
+          <w:rStyle w:val="Refdecomentrio"/>
+        </w:rPr>
+        <w:commentReference w:id="47"/>
+      </w:r>
+      <w:commentRangeEnd w:id="48"/>
+      <w:r>
+        <w:rPr>
+          <w:rStyle w:val="Refdecomentrio"/>
+        </w:rPr>
+        <w:commentReference w:id="48"/>
+      </w:r>
+      <w:r>
+        <w:t>ra 1</w:t>
       </w:r>
       <w:r>
         <w:t xml:space="preserve"> – layout do site Reclame aqui</w:t>
@@ -692,7 +895,7 @@
                     <pic:cNvPicPr/>
                   </pic:nvPicPr>
                   <pic:blipFill>
-                    <a:blip r:embed="rId11">
+                    <a:blip r:embed="rId15">
                       <a:extLst>
                         <a:ext uri="{28A0092B-C50C-407E-A947-70E740481C1C}">
                           <a14:useLocalDpi xmlns:a14="http://schemas.microsoft.com/office/drawing/2010/main" val="0"/>
@@ -739,8 +942,41 @@
           <w:sz w:val="18"/>
           <w:szCs w:val="18"/>
         </w:rPr>
-        <w:t>Fonte: Henn, 2022</w:t>
-      </w:r>
+        <w:t xml:space="preserve">Fonte: </w:t>
+      </w:r>
+      <w:commentRangeStart w:id="49"/>
+      <w:proofErr w:type="spellStart"/>
+      <w:r>
+        <w:rPr>
+          <w:sz w:val="18"/>
+          <w:szCs w:val="18"/>
+        </w:rPr>
+        <w:t>Henn</w:t>
+      </w:r>
+      <w:proofErr w:type="spellEnd"/>
+      <w:r>
+        <w:rPr>
+          <w:sz w:val="18"/>
+          <w:szCs w:val="18"/>
+        </w:rPr>
+        <w:t>, 2022</w:t>
+      </w:r>
+      <w:commentRangeEnd w:id="49"/>
+      <w:r>
+        <w:rPr>
+          <w:rStyle w:val="Refdecomentrio"/>
+        </w:rPr>
+        <w:commentReference w:id="49"/>
+      </w:r>
+      <w:ins w:id="50" w:author="Dalton Solano dos Reis" w:date="2022-12-16T15:18:00Z">
+        <w:r>
+          <w:rPr>
+            <w:sz w:val="18"/>
+            <w:szCs w:val="18"/>
+          </w:rPr>
+          <w:t>.</w:t>
+        </w:r>
+      </w:ins>
     </w:p>
     <w:p>
       <w:pPr>
@@ -854,12 +1090,26 @@
           <w:lang w:val="en-US"/>
         </w:rPr>
       </w:pPr>
+      <w:commentRangeStart w:id="51"/>
       <w:proofErr w:type="spellStart"/>
       <w:r>
         <w:rPr>
           <w:lang w:val="en-US"/>
         </w:rPr>
-        <w:t>Figura</w:t>
+        <w:t>Fig</w:t>
+      </w:r>
+      <w:commentRangeEnd w:id="51"/>
+      <w:r>
+        <w:rPr>
+          <w:rStyle w:val="Refdecomentrio"/>
+        </w:rPr>
+        <w:commentReference w:id="51"/>
+      </w:r>
+      <w:r>
+        <w:rPr>
+          <w:lang w:val="en-US"/>
+        </w:rPr>
+        <w:t>ura</w:t>
       </w:r>
       <w:proofErr w:type="spellEnd"/>
       <w:r>
@@ -908,7 +1158,7 @@
                     <pic:cNvPicPr/>
                   </pic:nvPicPr>
                   <pic:blipFill>
-                    <a:blip r:embed="rId12">
+                    <a:blip r:embed="rId16">
                       <a:extLst>
                         <a:ext uri="{28A0092B-C50C-407E-A947-70E740481C1C}">
                           <a14:useLocalDpi xmlns:a14="http://schemas.microsoft.com/office/drawing/2010/main" val="0"/>
@@ -950,8 +1200,41 @@
           <w:sz w:val="18"/>
           <w:szCs w:val="18"/>
         </w:rPr>
-        <w:t>Fonte: Wikimedia, 2022</w:t>
-      </w:r>
+        <w:t xml:space="preserve">Fonte: </w:t>
+      </w:r>
+      <w:commentRangeStart w:id="52"/>
+      <w:proofErr w:type="spellStart"/>
+      <w:r>
+        <w:rPr>
+          <w:sz w:val="18"/>
+          <w:szCs w:val="18"/>
+        </w:rPr>
+        <w:t>Wikimedia</w:t>
+      </w:r>
+      <w:proofErr w:type="spellEnd"/>
+      <w:r>
+        <w:rPr>
+          <w:sz w:val="18"/>
+          <w:szCs w:val="18"/>
+        </w:rPr>
+        <w:t>, 2022</w:t>
+      </w:r>
+      <w:commentRangeEnd w:id="52"/>
+      <w:r>
+        <w:rPr>
+          <w:rStyle w:val="Refdecomentrio"/>
+        </w:rPr>
+        <w:commentReference w:id="52"/>
+      </w:r>
+      <w:ins w:id="53" w:author="Dalton Solano dos Reis" w:date="2022-12-16T15:21:00Z">
+        <w:r>
+          <w:rPr>
+            <w:sz w:val="18"/>
+            <w:szCs w:val="18"/>
+          </w:rPr>
+          <w:t>.</w:t>
+        </w:r>
+      </w:ins>
     </w:p>
     <w:p>
       <w:pPr>
@@ -966,14 +1249,14 @@
         <w:pStyle w:val="TF-TEXTO"/>
         <w:ind w:firstLine="567"/>
       </w:pPr>
-      <w:bookmarkStart w:id="24" w:name="_Toc54164921"/>
-      <w:bookmarkStart w:id="25" w:name="_Toc54165675"/>
-      <w:bookmarkStart w:id="26" w:name="_Toc54169333"/>
-      <w:bookmarkStart w:id="27" w:name="_Toc96347439"/>
-      <w:bookmarkStart w:id="28" w:name="_Toc96357723"/>
-      <w:bookmarkStart w:id="29" w:name="_Toc96491866"/>
-      <w:bookmarkStart w:id="30" w:name="_Toc411603107"/>
-      <w:bookmarkEnd w:id="23"/>
+      <w:bookmarkStart w:id="54" w:name="_Toc54164921"/>
+      <w:bookmarkStart w:id="55" w:name="_Toc54165675"/>
+      <w:bookmarkStart w:id="56" w:name="_Toc54169333"/>
+      <w:bookmarkStart w:id="57" w:name="_Toc96347439"/>
+      <w:bookmarkStart w:id="58" w:name="_Toc96357723"/>
+      <w:bookmarkStart w:id="59" w:name="_Toc96491866"/>
+      <w:bookmarkStart w:id="60" w:name="_Toc411603107"/>
+      <w:bookmarkEnd w:id="34"/>
       <w:r>
         <w:t>Cunha e Auriani (2015) iniciam a pesquisa afirmando a necessidade de mudança de paradigmas das organizações com o avanço dos meios de comunicação. Estes novos paradigmas rompem com costumes do passado e fazem toda a sociedade avançar para o ambiente online onde os acontecimentos são expostos e a informação trafega de forma rápida.</w:t>
       </w:r>
@@ -993,8 +1276,17 @@
       <w:r>
         <w:t>As mais diversas mídias sociais permitem essa interação de forma prática. Seja por meio de publicações, chats em grupo, comentários, os consumidores possuem amplo e fácil acesso para exporem suas opiniões para outros consumidores. É comum clientes procurarem por dados na internet antes da concretização de uma compra. Dessa forma ele aprende mais sobre o produto e tem mais propriedade para decidir se irá finalizar a compra ou não</w:t>
       </w:r>
-      <w:r>
-        <w:t xml:space="preserve">(Cunha e </w:t>
+      <w:ins w:id="61" w:author="Dalton Solano dos Reis" w:date="2022-12-16T15:28:00Z">
+        <w:r>
+          <w:t xml:space="preserve"> </w:t>
+        </w:r>
+      </w:ins>
+      <w:r>
+        <w:t>(</w:t>
+      </w:r>
+      <w:commentRangeStart w:id="62"/>
+      <w:r>
+        <w:t xml:space="preserve">Cunha e </w:t>
       </w:r>
       <w:proofErr w:type="spellStart"/>
       <w:r>
@@ -1002,7 +1294,17 @@
       </w:r>
       <w:proofErr w:type="spellEnd"/>
       <w:r>
-        <w:t>, 2015)</w:t>
+        <w:t>, 2015</w:t>
+      </w:r>
+      <w:commentRangeEnd w:id="62"/>
+      <w:r>
+        <w:rPr>
+          <w:rStyle w:val="Refdecomentrio"/>
+        </w:rPr>
+        <w:commentReference w:id="62"/>
+      </w:r>
+      <w:r>
+        <w:t>)</w:t>
       </w:r>
       <w:r>
         <w:t>.</w:t>
@@ -1096,14 +1398,66 @@
         <w:pStyle w:val="TF-TEXTO"/>
         <w:ind w:firstLine="567"/>
         <w:jc w:val="center"/>
-      </w:pPr>
-      <w:r>
-        <w:t xml:space="preserve">Figura </w:t>
-      </w:r>
-      <w:r>
+        <w:rPr>
+          <w:lang w:val="en-US"/>
+          <w:rPrChange w:id="63" w:author="Dalton Solano dos Reis" w:date="2022-12-16T15:28:00Z">
+            <w:rPr/>
+          </w:rPrChange>
+        </w:rPr>
+      </w:pPr>
+      <w:commentRangeStart w:id="64"/>
+      <w:proofErr w:type="spellStart"/>
+      <w:r>
+        <w:rPr>
+          <w:lang w:val="en-US"/>
+          <w:rPrChange w:id="65" w:author="Dalton Solano dos Reis" w:date="2022-12-16T15:28:00Z">
+            <w:rPr/>
+          </w:rPrChange>
+        </w:rPr>
+        <w:t>Figur</w:t>
+      </w:r>
+      <w:commentRangeEnd w:id="64"/>
+      <w:r>
+        <w:rPr>
+          <w:rStyle w:val="Refdecomentrio"/>
+        </w:rPr>
+        <w:commentReference w:id="64"/>
+      </w:r>
+      <w:r>
+        <w:rPr>
+          <w:lang w:val="en-US"/>
+          <w:rPrChange w:id="66" w:author="Dalton Solano dos Reis" w:date="2022-12-16T15:28:00Z">
+            <w:rPr/>
+          </w:rPrChange>
+        </w:rPr>
+        <w:t>a</w:t>
+      </w:r>
+      <w:proofErr w:type="spellEnd"/>
+      <w:r>
+        <w:rPr>
+          <w:lang w:val="en-US"/>
+          <w:rPrChange w:id="67" w:author="Dalton Solano dos Reis" w:date="2022-12-16T15:28:00Z">
+            <w:rPr/>
+          </w:rPrChange>
+        </w:rPr>
+        <w:t xml:space="preserve"> </w:t>
+      </w:r>
+      <w:r>
+        <w:rPr>
+          <w:lang w:val="en-US"/>
+          <w:rPrChange w:id="68" w:author="Dalton Solano dos Reis" w:date="2022-12-16T15:28:00Z">
+            <w:rPr/>
+          </w:rPrChange>
+        </w:rPr>
         <w:t>3</w:t>
       </w:r>
       <w:r>
+        <w:rPr>
+          <w:lang w:val="en-US"/>
+          <w:rPrChange w:id="69" w:author="Dalton Solano dos Reis" w:date="2022-12-16T15:28:00Z">
+            <w:rPr/>
+          </w:rPrChange>
+        </w:rPr>
         <w:t xml:space="preserve"> – layout do site TripAdvisor</w:t>
       </w:r>
     </w:p>
@@ -1133,7 +1487,7 @@
                     <pic:cNvPicPr/>
                   </pic:nvPicPr>
                   <pic:blipFill>
-                    <a:blip r:embed="rId13" cstate="print">
+                    <a:blip r:embed="rId17" cstate="print">
                       <a:extLst>
                         <a:ext uri="{28A0092B-C50C-407E-A947-70E740481C1C}">
                           <a14:useLocalDpi xmlns:a14="http://schemas.microsoft.com/office/drawing/2010/main" val="0"/>
@@ -1182,6 +1536,7 @@
         </w:rPr>
         <w:t xml:space="preserve">Fonte: </w:t>
       </w:r>
+      <w:commentRangeStart w:id="70"/>
       <w:proofErr w:type="spellStart"/>
       <w:r>
         <w:rPr>
@@ -1212,6 +1567,22 @@
         </w:rPr>
         <w:t>8</w:t>
       </w:r>
+      <w:commentRangeEnd w:id="70"/>
+      <w:r>
+        <w:rPr>
+          <w:rStyle w:val="Refdecomentrio"/>
+        </w:rPr>
+        <w:commentReference w:id="70"/>
+      </w:r>
+      <w:ins w:id="71" w:author="Dalton Solano dos Reis" w:date="2022-12-16T15:21:00Z">
+        <w:r>
+          <w:rPr>
+            <w:sz w:val="18"/>
+            <w:szCs w:val="18"/>
+          </w:rPr>
+          <w:t>.</w:t>
+        </w:r>
+      </w:ins>
     </w:p>
     <w:p>
       <w:pPr>
@@ -1291,9 +1662,17 @@
         </w:rPr>
         <w:t>Instagram</w:t>
       </w:r>
-      <w:r>
-        <w:t xml:space="preserve">, </w:t>
-      </w:r>
+      <w:del w:id="72" w:author="Dalton Solano dos Reis" w:date="2022-12-16T15:29:00Z">
+        <w:r>
+          <w:delText xml:space="preserve">, </w:delText>
+        </w:r>
+      </w:del>
+      <w:ins w:id="73" w:author="Dalton Solano dos Reis" w:date="2022-12-16T15:29:00Z">
+        <w:r>
+          <w:t xml:space="preserve"> e </w:t>
+        </w:r>
+      </w:ins>
+      <w:proofErr w:type="spellStart"/>
       <w:r>
         <w:rPr>
           <w:i/>
@@ -1301,6 +1680,7 @@
         </w:rPr>
         <w:t>Tiktok</w:t>
       </w:r>
+      <w:proofErr w:type="spellEnd"/>
       <w:r>
         <w:t xml:space="preserve">. A proposta consiste em usar um tipo de tecnologia já existente que é o formato de rede social e aplicar isto a um tema específico que são as relações de consumo, dessa forma </w:t>
       </w:r>
@@ -1315,13 +1695,13 @@
       <w:pPr>
         <w:pStyle w:val="Ttulo2"/>
       </w:pPr>
-      <w:bookmarkStart w:id="31" w:name="_Toc54164915"/>
-      <w:bookmarkStart w:id="32" w:name="_Toc54165669"/>
-      <w:bookmarkStart w:id="33" w:name="_Toc54169327"/>
-      <w:bookmarkStart w:id="34" w:name="_Toc96347433"/>
-      <w:bookmarkStart w:id="35" w:name="_Toc96357717"/>
-      <w:bookmarkStart w:id="36" w:name="_Toc96491860"/>
-      <w:bookmarkStart w:id="37" w:name="_Toc351015594"/>
+      <w:bookmarkStart w:id="74" w:name="_Toc54164915"/>
+      <w:bookmarkStart w:id="75" w:name="_Toc54165669"/>
+      <w:bookmarkStart w:id="76" w:name="_Toc54169327"/>
+      <w:bookmarkStart w:id="77" w:name="_Toc96347433"/>
+      <w:bookmarkStart w:id="78" w:name="_Toc96357717"/>
+      <w:bookmarkStart w:id="79" w:name="_Toc96491860"/>
+      <w:bookmarkStart w:id="80" w:name="_Toc351015594"/>
       <w:r>
         <w:t>JUSTIFICATIVA</w:t>
       </w:r>
@@ -1342,17 +1722,35 @@
         <w:t>Q</w:t>
       </w:r>
       <w:r>
-        <w:t>uadro 1 apresenta o comparativo entre a proposta deste trabalho e os trabalhos correlatos:</w:t>
-      </w:r>
+        <w:t>uadro 1 apresenta o comparativo entre a proposta deste trabalho e os trabalhos correlatos</w:t>
+      </w:r>
+      <w:ins w:id="81" w:author="Dalton Solano dos Reis" w:date="2022-12-16T15:29:00Z">
+        <w:r>
+          <w:t>.</w:t>
+        </w:r>
+      </w:ins>
+      <w:del w:id="82" w:author="Dalton Solano dos Reis" w:date="2022-12-16T15:29:00Z">
+        <w:r>
+          <w:delText>:</w:delText>
+        </w:r>
+      </w:del>
     </w:p>
     <w:p>
       <w:pPr>
         <w:pStyle w:val="TF-LEGENDA"/>
       </w:pPr>
-      <w:bookmarkStart w:id="38" w:name="_Ref52025161"/>
+      <w:bookmarkStart w:id="83" w:name="_Ref52025161"/>
+      <w:commentRangeStart w:id="84"/>
       <w:r>
         <w:t xml:space="preserve">Quadro </w:t>
       </w:r>
+      <w:commentRangeEnd w:id="84"/>
+      <w:r>
+        <w:rPr>
+          <w:rStyle w:val="Refdecomentrio"/>
+        </w:rPr>
+        <w:commentReference w:id="84"/>
+      </w:r>
       <w:r>
         <w:fldChar w:fldCharType="begin"/>
       </w:r>
@@ -1371,7 +1769,7 @@
       <w:r>
         <w:fldChar w:fldCharType="end"/>
       </w:r>
-      <w:bookmarkEnd w:id="38"/>
+      <w:bookmarkEnd w:id="83"/>
       <w:r>
         <w:t xml:space="preserve"> - </w:t>
       </w:r>
@@ -1397,11 +1795,11 @@
         <w:tblLook w:val="04A0" w:firstRow="1" w:lastRow="0" w:firstColumn="1" w:lastColumn="0" w:noHBand="0" w:noVBand="1"/>
       </w:tblPr>
       <w:tblGrid>
-        <w:gridCol w:w="4907"/>
-        <w:gridCol w:w="1196"/>
-        <w:gridCol w:w="1111"/>
-        <w:gridCol w:w="1358"/>
-        <w:gridCol w:w="1133"/>
+        <w:gridCol w:w="4889"/>
+        <w:gridCol w:w="1219"/>
+        <w:gridCol w:w="1110"/>
+        <w:gridCol w:w="1355"/>
+        <w:gridCol w:w="1132"/>
       </w:tblGrid>
       <w:tr>
         <w:trPr>
@@ -1497,7 +1895,7 @@
                       <v:stroke joinstyle="miter"/>
                       <v:path gradientshapeok="t" o:connecttype="rect"/>
                     </v:shapetype>
-                    <v:shape id="Caixa de Texto 2" o:spid="_x0000_s1026" type="#_x0000_t202" style="position:absolute;margin-left:96.2pt;margin-top:4.2pt;width:104.55pt;height:23.5pt;z-index:251661312;visibility:visible;mso-wrap-style:square;mso-width-percent:0;mso-height-percent:0;mso-wrap-distance-left:9pt;mso-wrap-distance-top:3.6pt;mso-wrap-distance-right:9pt;mso-wrap-distance-bottom:3.6pt;mso-position-horizontal:absolute;mso-position-horizontal-relative:text;mso-position-vertical:absolute;mso-position-vertical-relative:text;mso-width-percent:0;mso-height-percent:0;mso-width-relative:margin;mso-height-relative:margin;v-text-anchor:top" o:gfxdata="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" filled="f" stroked="f">
+                    <v:shape id="Caixa de Texto 2" o:spid="_x0000_s1026" type="#_x0000_t202" style="position:absolute;margin-left:96.2pt;margin-top:4.2pt;width:104.55pt;height:23.5pt;z-index:251661312;visibility:visible;mso-wrap-style:square;mso-width-percent:0;mso-height-percent:0;mso-wrap-distance-left:9pt;mso-wrap-distance-top:3.6pt;mso-wrap-distance-right:9pt;mso-wrap-distance-bottom:3.6pt;mso-position-horizontal:absolute;mso-position-horizontal-relative:text;mso-position-vertical:absolute;mso-position-vertical-relative:text;mso-width-percent:0;mso-height-percent:0;mso-width-relative:margin;mso-height-relative:margin;v-text-anchor:top" o:gfxdata="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" filled="f" stroked="f">
                       <o:lock v:ext="edit" aspectratio="t" verticies="t" text="t" shapetype="t"/>
                       <v:textbox>
                         <w:txbxContent>
@@ -1592,7 +1990,7 @@
                 </mc:Choice>
                 <mc:Fallback>
                   <w:pict>
-                    <v:shape w14:anchorId="66F20358" id="_x0000_s1027" type="#_x0000_t202" style="position:absolute;margin-left:-5.15pt;margin-top:21.5pt;width:79.5pt;height:20pt;z-index:251660288;visibility:visible;mso-wrap-style:square;mso-width-percent:0;mso-height-percent:0;mso-wrap-distance-left:9pt;mso-wrap-distance-top:3.6pt;mso-wrap-distance-right:9pt;mso-wrap-distance-bottom:3.6pt;mso-position-horizontal:absolute;mso-position-horizontal-relative:text;mso-position-vertical:absolute;mso-position-vertical-relative:text;mso-width-percent:0;mso-height-percent:0;mso-width-relative:margin;mso-height-relative:margin;v-text-anchor:middle" o:gfxdata="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" filled="f" stroked="f">
+                    <v:shape w14:anchorId="66F20358" id="_x0000_s1027" type="#_x0000_t202" style="position:absolute;margin-left:-5.15pt;margin-top:21.5pt;width:79.5pt;height:20pt;z-index:251660288;visibility:visible;mso-wrap-style:square;mso-width-percent:0;mso-height-percent:0;mso-wrap-distance-left:9pt;mso-wrap-distance-top:3.6pt;mso-wrap-distance-right:9pt;mso-wrap-distance-bottom:3.6pt;mso-position-horizontal:absolute;mso-position-horizontal-relative:text;mso-position-vertical:absolute;mso-position-vertical-relative:text;mso-width-percent:0;mso-height-percent:0;mso-width-relative:margin;mso-height-relative:margin;v-text-anchor:middle" o:gfxdata="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" filled="f" stroked="f">
                       <o:lock v:ext="edit" aspectratio="t" verticies="t" text="t" shapetype="t"/>
                       <v:textbox>
                         <w:txbxContent>
@@ -1627,7 +2025,38 @@
               <w:jc w:val="center"/>
             </w:pPr>
             <w:r>
-              <w:t>Rocha, et al. (2016)</w:t>
+              <w:t>Rocha</w:t>
+            </w:r>
+            <w:del w:id="85" w:author="Dalton Solano dos Reis" w:date="2022-12-16T15:31:00Z">
+              <w:r>
+                <w:delText>,</w:delText>
+              </w:r>
+            </w:del>
+            <w:r>
+              <w:t xml:space="preserve"> </w:t>
+            </w:r>
+            <w:r>
+              <w:rPr>
+                <w:i/>
+                <w:iCs/>
+                <w:rPrChange w:id="86" w:author="Dalton Solano dos Reis" w:date="2022-12-16T15:46:00Z">
+                  <w:rPr/>
+                </w:rPrChange>
+              </w:rPr>
+              <w:t>et al</w:t>
+            </w:r>
+            <w:ins w:id="87" w:author="Dalton Solano dos Reis" w:date="2022-12-16T15:46:00Z">
+              <w:r>
+                <w:t>.</w:t>
+              </w:r>
+            </w:ins>
+            <w:del w:id="88" w:author="Dalton Solano dos Reis" w:date="2022-12-16T15:32:00Z">
+              <w:r>
+                <w:delText>.</w:delText>
+              </w:r>
+            </w:del>
+            <w:r>
+              <w:t xml:space="preserve"> (2016)</w:t>
             </w:r>
           </w:p>
         </w:tc>
@@ -1687,6 +2116,7 @@
               <w:pStyle w:val="TF-TEXTOQUADRO"/>
               <w:jc w:val="center"/>
             </w:pPr>
+            <w:commentRangeStart w:id="89"/>
             <w:proofErr w:type="spellStart"/>
             <w:r>
               <w:t>Prodtalk</w:t>
@@ -1694,6 +2124,13 @@
             <w:proofErr w:type="spellEnd"/>
             <w:r>
               <w:t xml:space="preserve"> (2022)</w:t>
+            </w:r>
+            <w:commentRangeEnd w:id="89"/>
+            <w:r>
+              <w:rPr>
+                <w:rStyle w:val="Refdecomentrio"/>
+              </w:rPr>
+              <w:commentReference w:id="89"/>
             </w:r>
           </w:p>
         </w:tc>
@@ -2168,23 +2605,60 @@
         <w:t xml:space="preserve"> 1 é possível notar que as diferentes plataformas possuem intuitos diversos e não tratam especificadamente da interação dos usuários sobre algum produto. O trabalho</w:t>
       </w:r>
       <w:r>
-        <w:t xml:space="preserve"> correlato 01</w:t>
-      </w:r>
-      <w:r>
-        <w:t xml:space="preserve"> de </w:t>
-      </w:r>
-      <w:r>
-        <w:t xml:space="preserve">Rocha, </w:t>
-      </w:r>
-      <w:r>
-        <w:t>et al.,</w:t>
-      </w:r>
-      <w:r>
-        <w:t xml:space="preserve"> (2016) </w:t>
-      </w:r>
+        <w:t xml:space="preserve"> </w:t>
+      </w:r>
+      <w:del w:id="90" w:author="Dalton Solano dos Reis" w:date="2022-12-16T15:47:00Z">
+        <w:r>
+          <w:delText>correlato 01</w:delText>
+        </w:r>
+        <w:r>
+          <w:delText xml:space="preserve"> </w:delText>
+        </w:r>
+      </w:del>
+      <w:r>
+        <w:t xml:space="preserve">de </w:t>
+      </w:r>
+      <w:r>
+        <w:t>Rocha</w:t>
+      </w:r>
+      <w:del w:id="91" w:author="Dalton Solano dos Reis" w:date="2022-12-16T15:32:00Z">
+        <w:r>
+          <w:delText>,</w:delText>
+        </w:r>
+      </w:del>
+      <w:r>
+        <w:t xml:space="preserve"> </w:t>
+      </w:r>
+      <w:r>
+        <w:rPr>
+          <w:i/>
+          <w:iCs/>
+          <w:rPrChange w:id="92" w:author="Dalton Solano dos Reis" w:date="2022-12-16T15:32:00Z">
+            <w:rPr/>
+          </w:rPrChange>
+        </w:rPr>
+        <w:t>et al</w:t>
+      </w:r>
+      <w:r>
+        <w:t>.</w:t>
+      </w:r>
+      <w:del w:id="93" w:author="Dalton Solano dos Reis" w:date="2022-12-16T15:32:00Z">
+        <w:r>
+          <w:delText>,</w:delText>
+        </w:r>
+      </w:del>
+      <w:r>
+        <w:t xml:space="preserve"> (2016)</w:t>
+      </w:r>
+      <w:del w:id="94" w:author="Dalton Solano dos Reis" w:date="2022-12-16T15:47:00Z">
+        <w:r>
+          <w:delText xml:space="preserve"> </w:delText>
+        </w:r>
+      </w:del>
       <w:r>
         <w:t xml:space="preserve"> foca mais na disponibilização de uma reclamação e a possibilidade de resposta por parte da empresa. </w:t>
       </w:r>
+      <w:proofErr w:type="gramStart"/>
       <w:r>
         <w:t>Já</w:t>
       </w:r>
@@ -2192,14 +2666,25 @@
         <w:t xml:space="preserve"> </w:t>
       </w:r>
       <w:r>
-        <w:t xml:space="preserve"> o trabalho correlato 02 de </w:t>
-      </w:r>
+        <w:t xml:space="preserve"> o</w:t>
+      </w:r>
+      <w:proofErr w:type="gramEnd"/>
+      <w:r>
+        <w:t xml:space="preserve"> trabalho </w:t>
+      </w:r>
+      <w:del w:id="95" w:author="Dalton Solano dos Reis" w:date="2022-12-16T15:47:00Z">
+        <w:r>
+          <w:delText xml:space="preserve">correlato 02 de </w:delText>
+        </w:r>
+      </w:del>
       <w:r>
         <w:t xml:space="preserve">Oliveira (2021) demonstra os benefícios de uma plataforma descentralizada e com constante atualização e adaptação visando o usuário final. Por fim, o trabalho </w:t>
       </w:r>
-      <w:r>
-        <w:t xml:space="preserve">correlato 03 </w:t>
-      </w:r>
+      <w:del w:id="96" w:author="Dalton Solano dos Reis" w:date="2022-12-16T15:48:00Z">
+        <w:r>
+          <w:delText xml:space="preserve">correlato 03 </w:delText>
+        </w:r>
+      </w:del>
       <w:r>
         <w:t xml:space="preserve">de Cunha e </w:t>
       </w:r>
@@ -2247,13 +2732,13 @@
       <w:r>
         <w:t>PRINCIPAIS DO PROBLEMA A SER TRABALHADO</w:t>
       </w:r>
-      <w:bookmarkEnd w:id="31"/>
-      <w:bookmarkEnd w:id="32"/>
-      <w:bookmarkEnd w:id="33"/>
-      <w:bookmarkEnd w:id="34"/>
-      <w:bookmarkEnd w:id="35"/>
-      <w:bookmarkEnd w:id="36"/>
-      <w:bookmarkEnd w:id="37"/>
+      <w:bookmarkEnd w:id="74"/>
+      <w:bookmarkEnd w:id="75"/>
+      <w:bookmarkEnd w:id="76"/>
+      <w:bookmarkEnd w:id="77"/>
+      <w:bookmarkEnd w:id="78"/>
+      <w:bookmarkEnd w:id="79"/>
+      <w:bookmarkEnd w:id="80"/>
     </w:p>
     <w:p>
       <w:pPr>
@@ -2557,8 +3042,19 @@
         <w:pStyle w:val="TF-TEXTO"/>
         <w:ind w:left="680" w:firstLine="0"/>
       </w:pPr>
-      <w:r>
-        <w:t xml:space="preserve">Para além dos requisitos funcionais e não funcionais, durante o desenvolvimento do aplicativo será analisada a necessidade de parametrizações e regras dentro do sistema para tornar a experiência do usuário mais agradável e fácil. </w:t>
+      <w:commentRangeStart w:id="97"/>
+      <w:r>
+        <w:t xml:space="preserve">Para além </w:t>
+      </w:r>
+      <w:commentRangeEnd w:id="97"/>
+      <w:r>
+        <w:rPr>
+          <w:rStyle w:val="Refdecomentrio"/>
+        </w:rPr>
+        <w:commentReference w:id="97"/>
+      </w:r>
+      <w:r>
+        <w:t xml:space="preserve">dos requisitos funcionais e não funcionais, durante o desenvolvimento do aplicativo será analisada a necessidade de parametrizações e regras dentro do sistema para tornar a experiência do usuário mais agradável e fácil. </w:t>
       </w:r>
     </w:p>
     <w:p>
@@ -2635,7 +3131,20 @@
         <w:t>u</w:t>
       </w:r>
       <w:r>
-        <w:t xml:space="preserve">tilização do aplicativo draw.io </w:t>
+        <w:t xml:space="preserve">tilização do aplicativo </w:t>
+      </w:r>
+      <w:ins w:id="98" w:author="Dalton Solano dos Reis" w:date="2022-12-16T15:50:00Z">
+        <w:r>
+          <w:t>D</w:t>
+        </w:r>
+      </w:ins>
+      <w:del w:id="99" w:author="Dalton Solano dos Reis" w:date="2022-12-16T15:50:00Z">
+        <w:r>
+          <w:delText>d</w:delText>
+        </w:r>
+      </w:del>
+      <w:r>
+        <w:t xml:space="preserve">raw.io </w:t>
       </w:r>
       <w:r>
         <w:t xml:space="preserve">para </w:t>
@@ -2690,11 +3199,22 @@
       <w:pPr>
         <w:pStyle w:val="TF-ALNEA"/>
       </w:pPr>
+      <w:commentRangeStart w:id="100"/>
       <w:r>
         <w:t>d</w:t>
       </w:r>
       <w:r>
-        <w:t xml:space="preserve">esenvolvimento: </w:t>
+        <w:t>esen</w:t>
+      </w:r>
+      <w:commentRangeEnd w:id="100"/>
+      <w:r>
+        <w:rPr>
+          <w:rStyle w:val="Refdecomentrio"/>
+        </w:rPr>
+        <w:commentReference w:id="100"/>
+      </w:r>
+      <w:r>
+        <w:t xml:space="preserve">volvimento: </w:t>
       </w:r>
       <w:r>
         <w:t>o</w:t>
@@ -2703,13 +3223,24 @@
         <w:t>correrá o desenvolvimento do sistema com</w:t>
       </w:r>
       <w:r>
-        <w:t xml:space="preserve"> as tecnologia</w:t>
+        <w:t xml:space="preserve"> as </w:t>
+      </w:r>
+      <w:commentRangeStart w:id="101"/>
+      <w:r>
+        <w:t>tecnologia</w:t>
       </w:r>
       <w:r>
         <w:t>s</w:t>
       </w:r>
       <w:r>
         <w:t>:</w:t>
+      </w:r>
+      <w:commentRangeEnd w:id="101"/>
+      <w:r>
+        <w:rPr>
+          <w:rStyle w:val="Refdecomentrio"/>
+        </w:rPr>
+        <w:commentReference w:id="101"/>
       </w:r>
     </w:p>
     <w:p>
@@ -2756,9 +3287,16 @@
       <w:r>
         <w:t>imulação de cenários de testes e avaliar a usabilidade do usuário em contato com o sistema</w:t>
       </w:r>
-      <w:r>
-        <w:t>;</w:t>
-      </w:r>
+      <w:ins w:id="102" w:author="Dalton Solano dos Reis" w:date="2022-12-16T15:22:00Z">
+        <w:r>
+          <w:t>.</w:t>
+        </w:r>
+      </w:ins>
+      <w:del w:id="103" w:author="Dalton Solano dos Reis" w:date="2022-12-16T15:22:00Z">
+        <w:r>
+          <w:delText>;</w:delText>
+        </w:r>
+      </w:del>
     </w:p>
     <w:p>
       <w:pPr>
@@ -2796,9 +3334,20 @@
       <w:pPr>
         <w:pStyle w:val="TF-LEGENDA"/>
       </w:pPr>
-      <w:bookmarkStart w:id="39" w:name="_Ref98650273"/>
-      <w:r>
-        <w:t xml:space="preserve">Quadro </w:t>
+      <w:bookmarkStart w:id="104" w:name="_Ref98650273"/>
+      <w:commentRangeStart w:id="105"/>
+      <w:r>
+        <w:t>Quadro</w:t>
+      </w:r>
+      <w:commentRangeEnd w:id="105"/>
+      <w:r>
+        <w:rPr>
+          <w:rStyle w:val="Refdecomentrio"/>
+        </w:rPr>
+        <w:commentReference w:id="105"/>
+      </w:r>
+      <w:r>
+        <w:t xml:space="preserve"> </w:t>
       </w:r>
       <w:r>
         <w:fldChar w:fldCharType="begin"/>
@@ -2818,7 +3367,7 @@
       <w:r>
         <w:fldChar w:fldCharType="end"/>
       </w:r>
-      <w:bookmarkEnd w:id="39"/>
+      <w:bookmarkEnd w:id="104"/>
       <w:r>
         <w:t xml:space="preserve"> - Cronograma</w:t>
       </w:r>
@@ -2994,9 +3543,16 @@
             <w:r>
               <w:t>ai</w:t>
             </w:r>
-            <w:r>
-              <w:t>.</w:t>
-            </w:r>
+            <w:ins w:id="106" w:author="Dalton Solano dos Reis" w:date="2022-12-16T15:22:00Z">
+              <w:r>
+                <w:t>o</w:t>
+              </w:r>
+            </w:ins>
+            <w:del w:id="107" w:author="Dalton Solano dos Reis" w:date="2022-12-16T15:22:00Z">
+              <w:r>
+                <w:delText>.</w:delText>
+              </w:r>
+            </w:del>
           </w:p>
         </w:tc>
         <w:tc>
@@ -4004,8 +4560,21 @@
       <w:pPr>
         <w:pStyle w:val="Ttulo1"/>
       </w:pPr>
-      <w:r>
-        <w:t>REVISÃO BIBLIOGRÁFICA</w:t>
+      <w:commentRangeStart w:id="108"/>
+      <w:r>
+        <w:t>REVISÃO</w:t>
+      </w:r>
+      <w:commentRangeEnd w:id="108"/>
+      <w:r>
+        <w:rPr>
+          <w:rStyle w:val="Refdecomentrio"/>
+          <w:b w:val="0"/>
+          <w:caps w:val="0"/>
+        </w:rPr>
+        <w:commentReference w:id="108"/>
+      </w:r>
+      <w:r>
+        <w:t xml:space="preserve"> BIBLIOGRÁFICA</w:t>
       </w:r>
     </w:p>
     <w:p>
@@ -4052,8 +4621,29 @@
       <w:pPr>
         <w:pStyle w:val="TF-TEXTO"/>
       </w:pPr>
-      <w:r>
-        <w:t>Musso(2006, p.34) define rede social como “uma das formas de representação dos relacionamentos afetivos, interações profissionais dos seres humanos entre si ou entre seus agrupamentos de interesses mútuos”. Com isso entende-se como rede social o ambiente digital organizado através de uma interface virtual</w:t>
+      <w:commentRangeStart w:id="109"/>
+      <w:proofErr w:type="spellStart"/>
+      <w:r>
+        <w:t>Musso</w:t>
+      </w:r>
+      <w:proofErr w:type="spellEnd"/>
+      <w:ins w:id="110" w:author="Dalton Solano dos Reis" w:date="2022-12-16T15:55:00Z">
+        <w:r>
+          <w:t xml:space="preserve"> </w:t>
+        </w:r>
+      </w:ins>
+      <w:r>
+        <w:t xml:space="preserve">(2006, p.34) define </w:t>
+      </w:r>
+      <w:commentRangeEnd w:id="109"/>
+      <w:r>
+        <w:rPr>
+          <w:rStyle w:val="Refdecomentrio"/>
+        </w:rPr>
+        <w:commentReference w:id="109"/>
+      </w:r>
+      <w:r>
+        <w:t>rede social como “uma das formas de representação dos relacionamentos afetivos, interações profissionais dos seres humanos entre si ou entre seus agrupamentos de interesses mútuos”. Com isso entende-se como rede social o ambiente digital organizado através de uma interface virtual</w:t>
       </w:r>
       <w:r>
         <w:t>.</w:t>
@@ -4084,8 +4674,19 @@
       <w:pPr>
         <w:pStyle w:val="TF-TEXTO"/>
       </w:pPr>
-      <w:r>
-        <w:t>O PROCON é uma estrutura de âmbito federal responsável por realizar a defesa e tratar dos interesses e problemas do consumidor no Brasil. Através dele consumidores podem direcionar suas reclamações para a instituição, esta que por sua vez procura tomar medidas para que as relações de consumo sejam preservadas da melhor maneira possível sem a necessidade de sobrecarregar o sistema judicial com causas menores.</w:t>
+      <w:commentRangeStart w:id="111"/>
+      <w:r>
+        <w:t xml:space="preserve">O PROCON é uma estrutura </w:t>
+      </w:r>
+      <w:commentRangeEnd w:id="111"/>
+      <w:r>
+        <w:rPr>
+          <w:rStyle w:val="Refdecomentrio"/>
+        </w:rPr>
+        <w:commentReference w:id="111"/>
+      </w:r>
+      <w:r>
+        <w:t>de âmbito federal responsável por realizar a defesa e tratar dos interesses e problemas do consumidor no Brasil. Através dele consumidores podem direcionar suas reclamações para a instituição, esta que por sua vez procura tomar medidas para que as relações de consumo sejam preservadas da melhor maneira possível sem a necessidade de sobrecarregar o sistema judicial com causas menores.</w:t>
       </w:r>
     </w:p>
     <w:p>
@@ -4103,11 +4704,38 @@
         <w:t>prosumer</w:t>
       </w:r>
       <w:r>
-        <w:t xml:space="preserve"> são os clientes que atuam diretamente no processo de desenvolvimento e melhoria de um produto(ALVIN TOFFLER, </w:t>
+        <w:t xml:space="preserve"> são os clientes que atuam diretamente no processo de desenvolvimento e melhoria de um produto</w:t>
+      </w:r>
+      <w:ins w:id="112" w:author="Dalton Solano dos Reis" w:date="2022-12-16T15:59:00Z">
+        <w:r>
+          <w:t xml:space="preserve"> </w:t>
+        </w:r>
+      </w:ins>
+      <w:r>
+        <w:t>(</w:t>
+      </w:r>
+      <w:commentRangeStart w:id="113"/>
+      <w:commentRangeStart w:id="114"/>
+      <w:r>
+        <w:t xml:space="preserve">ALVIN TOFFLER, </w:t>
       </w:r>
       <w:r>
         <w:t>2007</w:t>
       </w:r>
+      <w:commentRangeEnd w:id="113"/>
+      <w:r>
+        <w:rPr>
+          <w:rStyle w:val="Refdecomentrio"/>
+        </w:rPr>
+        <w:commentReference w:id="113"/>
+      </w:r>
+      <w:commentRangeEnd w:id="114"/>
+      <w:r>
+        <w:rPr>
+          <w:rStyle w:val="Refdecomentrio"/>
+        </w:rPr>
+        <w:commentReference w:id="114"/>
+      </w:r>
       <w:r>
         <w:t>). Para eles, as características mais relevantes são a liberdade, individualidade</w:t>
       </w:r>
@@ -4119,7 +4747,8 @@
       <w:pPr>
         <w:pStyle w:val="TF-TEXTO"/>
       </w:pPr>
-      <w:bookmarkStart w:id="40" w:name="_Hlk115290431"/>
+      <w:bookmarkStart w:id="115" w:name="_Hlk115290431"/>
+      <w:proofErr w:type="gramStart"/>
       <w:r>
         <w:t xml:space="preserve">A palavra </w:t>
       </w:r>
@@ -4138,7 +4767,11 @@
         <w:t xml:space="preserve"> </w:t>
       </w:r>
       <w:r>
-        <w:t xml:space="preserve">têm origem inglesa e é a conjunção das palavras </w:t>
+        <w:t>têm</w:t>
+      </w:r>
+      <w:proofErr w:type="gramEnd"/>
+      <w:r>
+        <w:t xml:space="preserve"> origem inglesa e é a conjunção das palavras </w:t>
       </w:r>
       <w:r>
         <w:rPr>
@@ -4147,9 +4780,19 @@
         </w:rPr>
         <w:t>feed</w:t>
       </w:r>
+      <w:ins w:id="116" w:author="Dalton Solano dos Reis" w:date="2022-12-16T15:59:00Z">
+        <w:r>
+          <w:rPr>
+            <w:i/>
+            <w:iCs/>
+          </w:rPr>
+          <w:t xml:space="preserve"> </w:t>
+        </w:r>
+      </w:ins>
       <w:r>
         <w:t xml:space="preserve">(alimentar) e </w:t>
       </w:r>
+      <w:proofErr w:type="spellStart"/>
       <w:r>
         <w:rPr>
           <w:i/>
@@ -4157,18 +4800,50 @@
         </w:rPr>
         <w:t>back</w:t>
       </w:r>
-      <w:r>
-        <w:t xml:space="preserve">(de volta). Ou seja, conceder um retorno a alguma ação, comportamento ou produto. É definido como a comunicação entre dois interlocutores um deles é avaliado pelo </w:t>
+      <w:proofErr w:type="spellEnd"/>
+      <w:ins w:id="117" w:author="Dalton Solano dos Reis" w:date="2022-12-16T15:59:00Z">
+        <w:r>
+          <w:rPr>
+            <w:i/>
+            <w:iCs/>
+          </w:rPr>
+          <w:t xml:space="preserve"> </w:t>
+        </w:r>
+      </w:ins>
+      <w:r>
+        <w:t xml:space="preserve">(de volta). Ou seja, conceder um retorno a alguma ação, comportamento ou produto. </w:t>
+      </w:r>
+      <w:commentRangeStart w:id="118"/>
+      <w:r>
+        <w:t xml:space="preserve">É definido </w:t>
+      </w:r>
+      <w:commentRangeEnd w:id="118"/>
+      <w:r>
+        <w:rPr>
+          <w:rStyle w:val="Refdecomentrio"/>
+        </w:rPr>
+        <w:commentReference w:id="118"/>
+      </w:r>
+      <w:r>
+        <w:t>como a comunicação entre dois interlocutores um deles é avaliado pelo outro</w:t>
+      </w:r>
+      <w:ins w:id="119" w:author="Dalton Solano dos Reis" w:date="2022-12-16T16:00:00Z">
+        <w:r>
+          <w:t xml:space="preserve"> </w:t>
+        </w:r>
+      </w:ins>
+      <w:r>
+        <w:t xml:space="preserve">(O QUE SIGNIFICA </w:t>
       </w:r>
       <w:proofErr w:type="gramStart"/>
       <w:r>
-        <w:t>outro(</w:t>
+        <w:t>FEEDBACK?,</w:t>
       </w:r>
       <w:proofErr w:type="gramEnd"/>
       <w:r>
-        <w:t>O QUE SIGNIFICA FEEDBACK?, 2019).</w:t>
-      </w:r>
-      <w:bookmarkEnd w:id="40"/>
+        <w:t xml:space="preserve"> 2019).</w:t>
+      </w:r>
+      <w:bookmarkEnd w:id="115"/>
       <w:r>
         <w:t xml:space="preserve"> O </w:t>
       </w:r>
@@ -4201,16 +4876,69 @@
         <w:pStyle w:val="TF-TEXTO"/>
       </w:pPr>
       <w:r>
-        <w:t>O site citado Reclame Aqui é uma plataforma que permite o registro das reclamações dos usuários sobre determinado serviço ou produto e concede direito de resposta às instituições fornecedoras. Este tem sido um dos sites mais democráticos e efetivos dos últimos anos uma vez que a exposição de problemas gera urgência na resolução deles(</w:t>
-      </w:r>
-      <w:r>
-        <w:t xml:space="preserve">Rocha, </w:t>
-      </w:r>
-      <w:r>
-        <w:t>et al.,</w:t>
-      </w:r>
+        <w:t xml:space="preserve">O site citado </w:t>
+      </w:r>
+      <w:commentRangeStart w:id="120"/>
+      <w:r>
+        <w:t xml:space="preserve">Reclame Aqui </w:t>
+      </w:r>
+      <w:commentRangeEnd w:id="120"/>
+      <w:r>
+        <w:rPr>
+          <w:rStyle w:val="Refdecomentrio"/>
+        </w:rPr>
+        <w:commentReference w:id="120"/>
+      </w:r>
+      <w:r>
+        <w:t>é uma plataforma que permite o registro das reclamações dos usuários sobre determinado serviço ou produto e concede direito de resposta às instituições fornecedoras. Este tem sido um dos sites mais democráticos e efetivos dos últimos anos uma vez que a exposição de problemas gera urgência na resolução deles</w:t>
+      </w:r>
+      <w:ins w:id="121" w:author="Dalton Solano dos Reis" w:date="2022-12-16T15:32:00Z">
+        <w:r>
+          <w:t xml:space="preserve"> </w:t>
+        </w:r>
+      </w:ins>
+      <w:r>
+        <w:t>(</w:t>
+      </w:r>
+      <w:commentRangeStart w:id="122"/>
+      <w:r>
+        <w:t>ROCHA</w:t>
+      </w:r>
+      <w:del w:id="123" w:author="Dalton Solano dos Reis" w:date="2022-12-16T15:32:00Z">
+        <w:r>
+          <w:delText>,</w:delText>
+        </w:r>
+      </w:del>
+      <w:r>
+        <w:t xml:space="preserve"> </w:t>
+      </w:r>
+      <w:r>
+        <w:rPr>
+          <w:i/>
+          <w:iCs/>
+          <w:rPrChange w:id="124" w:author="Dalton Solano dos Reis" w:date="2022-12-16T15:32:00Z">
+            <w:rPr/>
+          </w:rPrChange>
+        </w:rPr>
+        <w:t>et al</w:t>
+      </w:r>
+      <w:r>
+        <w:t>.</w:t>
+      </w:r>
+      <w:del w:id="125" w:author="Dalton Solano dos Reis" w:date="2022-12-16T15:32:00Z">
+        <w:r>
+          <w:delText>,</w:delText>
+        </w:r>
+      </w:del>
       <w:r>
         <w:t xml:space="preserve"> (2016</w:t>
+      </w:r>
+      <w:commentRangeEnd w:id="122"/>
+      <w:r>
+        <w:rPr>
+          <w:rStyle w:val="Refdecomentrio"/>
+        </w:rPr>
+        <w:commentReference w:id="122"/>
       </w:r>
       <w:r>
         <w:t>).</w:t>
@@ -4267,7 +4995,19 @@
         <w:t>, duração</w:t>
       </w:r>
       <w:r>
-        <w:t xml:space="preserve">, e muitos outros detalhes para que o usuário decida com maior assertividade qual viagem escolher. O site se destaca pela possibilidade de cadastrar a experiência do usuário e visualizar a experiência de outros usuários que já realizaram tal viagem. Com todas essas ferramentas as pessoas possuem maior facilitação na tomada de decisão, isso que também é de grande interesse das empresas fornecedoras do serviço já que irão sempre buscar por querer apresentar o melhor atendimento e que isso também fique evidenciado dentro da plataforma gerando assim uma melhoria na qualidade dos serviços(Cunha e </w:t>
+        <w:t>, e muitos outros detalhes para que o usuário decida com maior assertividade qual viagem escolher. O site se destaca pela possibilidade de cadastrar a experiência do usuário e visualizar a experiência de outros usuários que já realizaram tal viagem. Com todas essas ferramentas as pessoas possuem maior facilitação na tomada de decisão, isso que também é de grande interesse das empresas fornecedoras do serviço já que irão sempre buscar por querer apresentar o melhor atendimento e que isso também fique evidenciado dentro da plataforma gerando assim uma melhoria na qualidade dos serviços</w:t>
+      </w:r>
+      <w:ins w:id="126" w:author="Dalton Solano dos Reis" w:date="2022-12-16T16:03:00Z">
+        <w:r>
+          <w:t xml:space="preserve"> </w:t>
+        </w:r>
+      </w:ins>
+      <w:r>
+        <w:t>(</w:t>
+      </w:r>
+      <w:commentRangeStart w:id="127"/>
+      <w:r>
+        <w:t xml:space="preserve">Cunha e </w:t>
       </w:r>
       <w:proofErr w:type="spellStart"/>
       <w:r>
@@ -4275,28 +5015,54 @@
       </w:r>
       <w:proofErr w:type="spellEnd"/>
       <w:r>
-        <w:t>, 2015).</w:t>
-      </w:r>
-    </w:p>
-    <w:bookmarkEnd w:id="24"/>
-    <w:bookmarkEnd w:id="25"/>
-    <w:bookmarkEnd w:id="26"/>
-    <w:bookmarkEnd w:id="27"/>
-    <w:bookmarkEnd w:id="28"/>
-    <w:bookmarkEnd w:id="29"/>
-    <w:bookmarkEnd w:id="30"/>
+        <w:t>, 2015</w:t>
+      </w:r>
+      <w:commentRangeEnd w:id="127"/>
+      <w:r>
+        <w:rPr>
+          <w:rStyle w:val="Refdecomentrio"/>
+        </w:rPr>
+        <w:commentReference w:id="127"/>
+      </w:r>
+      <w:r>
+        <w:t>).</w:t>
+      </w:r>
+    </w:p>
+    <w:bookmarkEnd w:id="54"/>
+    <w:bookmarkEnd w:id="55"/>
+    <w:bookmarkEnd w:id="56"/>
+    <w:bookmarkEnd w:id="57"/>
+    <w:bookmarkEnd w:id="58"/>
+    <w:bookmarkEnd w:id="59"/>
+    <w:bookmarkEnd w:id="60"/>
     <w:p>
       <w:pPr>
         <w:pStyle w:val="Ttulo1"/>
-        <w:numPr>
-          <w:ilvl w:val="0"/>
-          <w:numId w:val="0"/>
-        </w:numPr>
-        <w:ind w:left="284" w:hanging="284"/>
-        <w:jc w:val="center"/>
-      </w:pPr>
-      <w:r>
-        <w:t>rEFERÊNCIAS</w:t>
+        <w:pPrChange w:id="128" w:author="Dalton Solano dos Reis" w:date="2022-12-16T16:06:00Z">
+          <w:pPr>
+            <w:pStyle w:val="Ttulo1"/>
+            <w:numPr>
+              <w:numId w:val="0"/>
+            </w:numPr>
+            <w:jc w:val="center"/>
+          </w:pPr>
+        </w:pPrChange>
+      </w:pPr>
+      <w:commentRangeStart w:id="129"/>
+      <w:r>
+        <w:t>rEFERÊ</w:t>
+      </w:r>
+      <w:commentRangeEnd w:id="129"/>
+      <w:r>
+        <w:rPr>
+          <w:rStyle w:val="Refdecomentrio"/>
+          <w:b w:val="0"/>
+          <w:caps w:val="0"/>
+        </w:rPr>
+        <w:commentReference w:id="129"/>
+      </w:r>
+      <w:r>
+        <w:t>NCIAS</w:t>
       </w:r>
     </w:p>
     <w:p>
@@ -4305,8 +5071,19 @@
         <w:ind w:firstLine="0"/>
         <w:jc w:val="left"/>
       </w:pPr>
-      <w:r>
-        <w:t xml:space="preserve">CUNHA, Yuri Lázaro de Oliveira; AURIANI, Márcia. </w:t>
+      <w:commentRangeStart w:id="130"/>
+      <w:r>
+        <w:t>CUN</w:t>
+      </w:r>
+      <w:commentRangeEnd w:id="130"/>
+      <w:r>
+        <w:rPr>
+          <w:rStyle w:val="Refdecomentrio"/>
+        </w:rPr>
+        <w:commentReference w:id="130"/>
+      </w:r>
+      <w:r>
+        <w:t xml:space="preserve">HA, Yuri Lázaro de Oliveira; AURIANI, Márcia. </w:t>
       </w:r>
       <w:r>
         <w:rPr>
@@ -4404,6 +5181,7 @@
         <w:pStyle w:val="TF-TEXTO"/>
         <w:ind w:firstLine="0"/>
       </w:pPr>
+      <w:commentRangeStart w:id="131"/>
       <w:r>
         <w:rPr>
           <w:b/>
@@ -4417,6 +5195,13 @@
           <w:bCs/>
         </w:rPr>
         <w:t>QUE É O PROCON</w:t>
+      </w:r>
+      <w:commentRangeEnd w:id="131"/>
+      <w:r>
+        <w:rPr>
+          <w:rStyle w:val="Refdecomentrio"/>
+        </w:rPr>
+        <w:commentReference w:id="131"/>
       </w:r>
       <w:r>
         <w:t xml:space="preserve">? Rosenbaum. Disponível em: </w:t>
@@ -4466,12 +5251,27 @@
         <w:ind w:firstLine="0"/>
         <w:jc w:val="left"/>
       </w:pPr>
+      <w:commentRangeStart w:id="132"/>
       <w:r>
         <w:rPr>
           <w:b/>
           <w:bCs/>
         </w:rPr>
-        <w:t>O QUE É UMA RELAÇÃO DE CONSUMO</w:t>
+        <w:t xml:space="preserve">O QUE É UMA </w:t>
+      </w:r>
+      <w:commentRangeEnd w:id="132"/>
+      <w:r>
+        <w:rPr>
+          <w:rStyle w:val="Refdecomentrio"/>
+        </w:rPr>
+        <w:commentReference w:id="132"/>
+      </w:r>
+      <w:r>
+        <w:rPr>
+          <w:b/>
+          <w:bCs/>
+        </w:rPr>
+        <w:t>RELAÇÃO DE CONSUMO</w:t>
       </w:r>
       <w:r>
         <w:t xml:space="preserve">. Procon. Disponível em: </w:t>
@@ -4509,12 +5309,20 @@
         <w:ind w:firstLine="0"/>
         <w:jc w:val="left"/>
       </w:pPr>
+      <w:commentRangeStart w:id="133"/>
       <w:r>
         <w:rPr>
           <w:b/>
           <w:bCs/>
         </w:rPr>
         <w:t>PRODUTO</w:t>
+      </w:r>
+      <w:commentRangeEnd w:id="133"/>
+      <w:r>
+        <w:rPr>
+          <w:rStyle w:val="Refdecomentrio"/>
+        </w:rPr>
+        <w:commentReference w:id="133"/>
       </w:r>
       <w:r>
         <w:t xml:space="preserve">. in, Oxford Languages. </w:t>
@@ -4553,7 +5361,20 @@
         <w:jc w:val="left"/>
       </w:pPr>
       <w:r>
-        <w:t xml:space="preserve">ROCHA, Gabriela et al. </w:t>
+        <w:t xml:space="preserve">ROCHA, Gabriela </w:t>
+      </w:r>
+      <w:r>
+        <w:rPr>
+          <w:i/>
+          <w:iCs/>
+          <w:rPrChange w:id="134" w:author="Dalton Solano dos Reis" w:date="2022-12-16T15:32:00Z">
+            <w:rPr/>
+          </w:rPrChange>
+        </w:rPr>
+        <w:t>et al</w:t>
+      </w:r>
+      <w:r>
+        <w:t xml:space="preserve">. </w:t>
       </w:r>
       <w:r>
         <w:rPr>
@@ -4594,21 +5415,43 @@
         <w:t>. Ecommercebrasil. Disponível em: https://www.ecommercebrasil.com.br/noticias/pesquisa-google-antes-comprar. Acesso em: 25 de setembro de 2022.</w:t>
       </w:r>
     </w:p>
+    <w:commentRangeStart w:id="135"/>
     <w:p>
       <w:pPr>
         <w:pStyle w:val="TF-TEXTO"/>
         <w:ind w:firstLine="0"/>
         <w:jc w:val="left"/>
       </w:pPr>
-      <w:hyperlink r:id="rId14" w:history="1">
-        <w:r>
-          <w:rPr>
-            <w:rStyle w:val="Hyperlink"/>
-            <w:noProof w:val="0"/>
-          </w:rPr>
-          <w:t>https://repositorio.ufpb.br/jspui/bitstream/tede/4490/1/arquivototal.pdf</w:t>
-        </w:r>
-      </w:hyperlink>
+      <w:r>
+        <w:fldChar w:fldCharType="begin"/>
+      </w:r>
+      <w:r>
+        <w:instrText>HYPERLINK "https://repositorio.ufpb.br/jspui/bitstream/tede/4490/1/arquivototal.pdf"</w:instrText>
+      </w:r>
+      <w:r>
+        <w:fldChar w:fldCharType="separate"/>
+      </w:r>
+      <w:r>
+        <w:rPr>
+          <w:rStyle w:val="Hyperlink"/>
+          <w:noProof w:val="0"/>
+        </w:rPr>
+        <w:t>https://repositorio.ufpb.br/jspui/bitstream/tede/4490/1/arquivototal.pdf</w:t>
+      </w:r>
+      <w:r>
+        <w:rPr>
+          <w:rStyle w:val="Hyperlink"/>
+          <w:noProof w:val="0"/>
+        </w:rPr>
+        <w:fldChar w:fldCharType="end"/>
+      </w:r>
+      <w:commentRangeEnd w:id="135"/>
+      <w:r>
+        <w:rPr>
+          <w:rStyle w:val="Refdecomentrio"/>
+        </w:rPr>
+        <w:commentReference w:id="135"/>
+      </w:r>
     </w:p>
     <w:p>
       <w:pPr>
@@ -4616,8 +5459,19 @@
         <w:ind w:firstLine="0"/>
         <w:jc w:val="left"/>
       </w:pPr>
-      <w:r>
-        <w:t>TOFFLER, Alvin.</w:t>
+      <w:commentRangeStart w:id="136"/>
+      <w:r>
+        <w:t>TOF</w:t>
+      </w:r>
+      <w:commentRangeEnd w:id="136"/>
+      <w:r>
+        <w:rPr>
+          <w:rStyle w:val="Refdecomentrio"/>
+        </w:rPr>
+        <w:commentReference w:id="136"/>
+      </w:r>
+      <w:r>
+        <w:t>FLER, Alvin.</w:t>
       </w:r>
       <w:r>
         <w:t xml:space="preserve"> </w:t>
@@ -4877,6 +5731,12 @@
                 <w:sz w:val="18"/>
               </w:rPr>
             </w:pPr>
+            <w:r>
+              <w:rPr>
+                <w:sz w:val="18"/>
+              </w:rPr>
+              <w:t>X</w:t>
+            </w:r>
           </w:p>
         </w:tc>
         <w:tc>
@@ -4993,6 +5853,12 @@
                 <w:sz w:val="18"/>
               </w:rPr>
             </w:pPr>
+            <w:r>
+              <w:rPr>
+                <w:sz w:val="18"/>
+              </w:rPr>
+              <w:t>X</w:t>
+            </w:r>
           </w:p>
         </w:tc>
         <w:tc>
@@ -5126,6 +5992,12 @@
                 <w:sz w:val="18"/>
               </w:rPr>
             </w:pPr>
+            <w:r>
+              <w:rPr>
+                <w:sz w:val="18"/>
+              </w:rPr>
+              <w:t>X</w:t>
+            </w:r>
           </w:p>
         </w:tc>
         <w:tc>
@@ -5242,6 +6114,12 @@
                 <w:sz w:val="18"/>
               </w:rPr>
             </w:pPr>
+            <w:r>
+              <w:rPr>
+                <w:sz w:val="18"/>
+              </w:rPr>
+              <w:t>X</w:t>
+            </w:r>
           </w:p>
         </w:tc>
         <w:tc>
@@ -5374,6 +6252,12 @@
                 <w:sz w:val="18"/>
               </w:rPr>
             </w:pPr>
+            <w:r>
+              <w:rPr>
+                <w:sz w:val="18"/>
+              </w:rPr>
+              <w:t>X</w:t>
+            </w:r>
           </w:p>
         </w:tc>
         <w:tc>
@@ -5489,6 +6373,12 @@
                 <w:sz w:val="18"/>
               </w:rPr>
             </w:pPr>
+            <w:r>
+              <w:rPr>
+                <w:sz w:val="18"/>
+              </w:rPr>
+              <w:t>X</w:t>
+            </w:r>
           </w:p>
         </w:tc>
         <w:tc>
@@ -5617,6 +6507,12 @@
                 <w:sz w:val="18"/>
               </w:rPr>
             </w:pPr>
+            <w:r>
+              <w:rPr>
+                <w:sz w:val="18"/>
+              </w:rPr>
+              <w:t>X</w:t>
+            </w:r>
           </w:p>
         </w:tc>
         <w:tc>
@@ -5733,6 +6629,12 @@
                 <w:sz w:val="18"/>
               </w:rPr>
             </w:pPr>
+            <w:r>
+              <w:rPr>
+                <w:sz w:val="18"/>
+              </w:rPr>
+              <w:t>X</w:t>
+            </w:r>
           </w:p>
         </w:tc>
         <w:tc>
@@ -5861,6 +6763,12 @@
                 <w:sz w:val="18"/>
               </w:rPr>
             </w:pPr>
+            <w:r>
+              <w:rPr>
+                <w:sz w:val="18"/>
+              </w:rPr>
+              <w:t>X</w:t>
+            </w:r>
           </w:p>
         </w:tc>
         <w:tc>
@@ -6011,6 +6919,12 @@
                 <w:sz w:val="18"/>
               </w:rPr>
             </w:pPr>
+            <w:r>
+              <w:rPr>
+                <w:sz w:val="18"/>
+              </w:rPr>
+              <w:t>X</w:t>
+            </w:r>
           </w:p>
         </w:tc>
         <w:tc>
@@ -6126,6 +7040,12 @@
                 <w:sz w:val="18"/>
               </w:rPr>
             </w:pPr>
+            <w:r>
+              <w:rPr>
+                <w:sz w:val="18"/>
+              </w:rPr>
+              <w:t>X</w:t>
+            </w:r>
           </w:p>
         </w:tc>
         <w:tc>
@@ -6275,6 +7195,12 @@
                 <w:sz w:val="18"/>
               </w:rPr>
             </w:pPr>
+            <w:r>
+              <w:rPr>
+                <w:sz w:val="18"/>
+              </w:rPr>
+              <w:t>X</w:t>
+            </w:r>
           </w:p>
         </w:tc>
       </w:tr>
@@ -6405,6 +7331,12 @@
                 <w:sz w:val="18"/>
               </w:rPr>
             </w:pPr>
+            <w:r>
+              <w:rPr>
+                <w:sz w:val="18"/>
+              </w:rPr>
+              <w:t>X</w:t>
+            </w:r>
           </w:p>
         </w:tc>
       </w:tr>
@@ -6533,6 +7465,12 @@
                 <w:sz w:val="18"/>
               </w:rPr>
             </w:pPr>
+            <w:r>
+              <w:rPr>
+                <w:sz w:val="18"/>
+              </w:rPr>
+              <w:t>X</w:t>
+            </w:r>
           </w:p>
         </w:tc>
       </w:tr>
@@ -6627,6 +7565,12 @@
                 <w:sz w:val="18"/>
               </w:rPr>
             </w:pPr>
+            <w:r>
+              <w:rPr>
+                <w:sz w:val="18"/>
+              </w:rPr>
+              <w:t>X</w:t>
+            </w:r>
           </w:p>
         </w:tc>
         <w:tc>
@@ -6764,6 +7708,12 @@
                 <w:sz w:val="18"/>
               </w:rPr>
             </w:pPr>
+            <w:r>
+              <w:rPr>
+                <w:sz w:val="18"/>
+              </w:rPr>
+              <w:t>X</w:t>
+            </w:r>
           </w:p>
         </w:tc>
       </w:tr>
@@ -7045,11 +7995,31 @@
                 <w:sz w:val="20"/>
               </w:rPr>
             </w:pPr>
+            <w:proofErr w:type="gramStart"/>
             <w:r>
               <w:rPr>
                 <w:sz w:val="20"/>
               </w:rPr>
-              <w:t>(      ) REPROVADO</w:t>
+              <w:t xml:space="preserve">(  </w:t>
+            </w:r>
+            <w:proofErr w:type="gramEnd"/>
+            <w:r>
+              <w:rPr>
+                <w:sz w:val="20"/>
+              </w:rPr>
+              <w:t xml:space="preserve"> </w:t>
+            </w:r>
+            <w:r>
+              <w:rPr>
+                <w:sz w:val="20"/>
+              </w:rPr>
+              <w:t>X</w:t>
+            </w:r>
+            <w:r>
+              <w:rPr>
+                <w:sz w:val="20"/>
+              </w:rPr>
+              <w:t xml:space="preserve">  ) REPROVADO</w:t>
             </w:r>
           </w:p>
         </w:tc>
@@ -7070,10 +8040,10 @@
       </w:pPr>
     </w:p>
     <w:sectPr>
-      <w:headerReference w:type="default" r:id="rId15"/>
-      <w:footerReference w:type="even" r:id="rId16"/>
-      <w:footerReference w:type="default" r:id="rId17"/>
-      <w:headerReference w:type="first" r:id="rId18"/>
+      <w:headerReference w:type="default" r:id="rId18"/>
+      <w:footerReference w:type="even" r:id="rId19"/>
+      <w:footerReference w:type="default" r:id="rId20"/>
+      <w:headerReference w:type="first" r:id="rId21"/>
       <w:pgSz w:w="11901" w:h="16817" w:code="9"/>
       <w:pgMar w:top="1134" w:right="1134" w:bottom="1134" w:left="1701" w:header="720" w:footer="720" w:gutter="0"/>
       <w:pgNumType w:start="1"/>
@@ -7082,6 +8052,727 @@
     </w:sectPr>
   </w:body>
 </w:document>
+</file>
+
+<file path=word/comments.xml><?xml version="1.0" encoding="utf-8"?>
+<w:comments xmlns:wpc="http://schemas.microsoft.com/office/word/2010/wordprocessingCanvas" xmlns:cx="http://schemas.microsoft.com/office/drawing/2014/chartex" xmlns:cx1="http://schemas.microsoft.com/office/drawing/2015/9/8/chartex" xmlns:cx2="http://schemas.microsoft.com/office/drawing/2015/10/21/chartex" xmlns:cx3="http://schemas.microsoft.com/office/drawing/2016/5/9/chartex" xmlns:cx4="http://schemas.microsoft.com/office/drawing/2016/5/10/chartex" xmlns:cx5="http://schemas.microsoft.com/office/drawing/2016/5/11/chartex" xmlns:cx6="http://schemas.microsoft.com/office/drawing/2016/5/12/chartex" xmlns:cx7="http://schemas.microsoft.com/office/drawing/2016/5/13/chartex" xmlns:cx8="http://schemas.microsoft.com/office/drawing/2016/5/14/chartex" xmlns:mc="http://schemas.openxmlformats.org/markup-compatibility/2006" xmlns:aink="http://schemas.microsoft.com/office/drawing/2016/ink" xmlns:am3d="http://schemas.microsoft.com/office/drawing/2017/model3d" xmlns:o="urn:schemas-microsoft-com:office:office" xmlns:oel="http://schemas.microsoft.com/office/2019/extlst" xmlns:r="http://schemas.openxmlformats.org/officeDocument/2006/relationships" xmlns:m="http://schemas.openxmlformats.org/officeDocument/2006/math" xmlns:v="urn:schemas-microsoft-com:vml" xmlns:wp14="http://schemas.microsoft.com/office/word/2010/wordprocessingDrawing" xmlns:wp="http://schemas.openxmlformats.org/drawingml/2006/wordprocessingDrawing" xmlns:w10="urn:schemas-microsoft-com:office:word" xmlns:w="http://schemas.openxmlformats.org/wordprocessingml/2006/main" xmlns:w14="http://schemas.microsoft.com/office/word/2010/wordml" xmlns:w15="http://schemas.microsoft.com/office/word/2012/wordml" xmlns:w16cex="http://schemas.microsoft.com/office/word/2018/wordml/cex" xmlns:w16cid="http://schemas.microsoft.com/office/word/2016/wordml/cid" xmlns:w16="http://schemas.microsoft.com/office/word/2018/wordml" xmlns:w16sdtdh="http://schemas.microsoft.com/office/word/2020/wordml/sdtdatahash" xmlns:w16se="http://schemas.microsoft.com/office/word/2015/wordml/symex" xmlns:wpg="http://schemas.microsoft.com/office/word/2010/wordprocessingGroup" xmlns:wpi="http://schemas.microsoft.com/office/word/2010/wordprocessingInk" xmlns:wne="http://schemas.microsoft.com/office/word/2006/wordml" xmlns:wps="http://schemas.microsoft.com/office/word/2010/wordprocessingShape" mc:Ignorable="w14 w15 w16se w16cid w16 w16cex w16sdtdh wp14">
+  <w:comment w:id="14" w:author="Dalton Solano dos Reis" w:date="2022-12-16T15:13:00Z" w:initials="DSdR">
+    <w:p>
+      <w:r>
+        <w:rPr>
+          <w:rStyle w:val="Refdecomentrio"/>
+        </w:rPr>
+        <w:annotationRef/>
+      </w:r>
+      <w:r>
+        <w:rPr>
+          <w:sz w:val="20"/>
+          <w:szCs w:val="20"/>
+        </w:rPr>
+        <w:t>Ajuste não feito …</w:t>
+      </w:r>
+    </w:p>
+  </w:comment>
+  <w:comment w:id="15" w:author="Dalton Solano dos Reis" w:date="2022-12-16T16:12:00Z" w:initials="DSdR">
+    <w:p>
+      <w:r>
+        <w:rPr>
+          <w:rStyle w:val="Refdecomentrio"/>
+        </w:rPr>
+        <w:annotationRef/>
+      </w:r>
+      <w:r>
+        <w:rPr>
+          <w:sz w:val="20"/>
+          <w:szCs w:val="20"/>
+        </w:rPr>
+        <w:t>Citação não encontrada nas referências.</w:t>
+      </w:r>
+    </w:p>
+  </w:comment>
+  <w:comment w:id="19" w:author="Dalton Solano dos Reis" w:date="2022-12-16T15:37:00Z" w:initials="DSdR">
+    <w:p>
+      <w:r>
+        <w:rPr>
+          <w:rStyle w:val="Refdecomentrio"/>
+        </w:rPr>
+        <w:annotationRef/>
+      </w:r>
+      <w:r>
+        <w:rPr>
+          <w:sz w:val="20"/>
+          <w:szCs w:val="20"/>
+        </w:rPr>
+        <w:t>Citação direta, número de página.</w:t>
+      </w:r>
+    </w:p>
+  </w:comment>
+  <w:comment w:id="41" w:author="Dalton Solano dos Reis" w:date="2022-12-16T15:25:00Z" w:initials="DSdR">
+    <w:p>
+      <w:r>
+        <w:rPr>
+          <w:rStyle w:val="Refdecomentrio"/>
+        </w:rPr>
+        <w:annotationRef/>
+      </w:r>
+      <w:r>
+        <w:rPr>
+          <w:sz w:val="20"/>
+          <w:szCs w:val="20"/>
+        </w:rPr>
+        <w:t>Continua ERRADO.</w:t>
+      </w:r>
+    </w:p>
+  </w:comment>
+  <w:comment w:id="46" w:author="Dalton Solano dos Reis" w:date="2022-12-16T15:26:00Z" w:initials="DSdR">
+    <w:p>
+      <w:r>
+        <w:rPr>
+          <w:rStyle w:val="Refdecomentrio"/>
+        </w:rPr>
+        <w:annotationRef/>
+      </w:r>
+      <w:r>
+        <w:rPr>
+          <w:sz w:val="20"/>
+          <w:szCs w:val="20"/>
+        </w:rPr>
+        <w:t>ERRADO.</w:t>
+      </w:r>
+    </w:p>
+  </w:comment>
+  <w:comment w:id="47" w:author="Dalton Solano dos Reis" w:date="2022-12-16T15:18:00Z" w:initials="DSdR">
+    <w:p>
+      <w:r>
+        <w:rPr>
+          <w:rStyle w:val="Refdecomentrio"/>
+        </w:rPr>
+        <w:annotationRef/>
+      </w:r>
+      <w:r>
+        <w:rPr>
+          <w:sz w:val="20"/>
+          <w:szCs w:val="20"/>
+        </w:rPr>
+        <w:t>Continua NÃO usando o estilo certo!!</w:t>
+      </w:r>
+    </w:p>
+  </w:comment>
+  <w:comment w:id="48" w:author="Dalton Solano dos Reis" w:date="2022-12-16T15:19:00Z" w:initials="DSdR">
+    <w:p>
+      <w:r>
+        <w:rPr>
+          <w:rStyle w:val="Refdecomentrio"/>
+        </w:rPr>
+        <w:annotationRef/>
+      </w:r>
+      <w:r>
+        <w:rPr>
+          <w:sz w:val="20"/>
+          <w:szCs w:val="20"/>
+        </w:rPr>
+        <w:t>Rever TODAS as formatações. Tem de usar os estilos TF- …</w:t>
+      </w:r>
+    </w:p>
+  </w:comment>
+  <w:comment w:id="49" w:author="Dalton Solano dos Reis" w:date="2022-12-16T16:06:00Z" w:initials="DSdR">
+    <w:p>
+      <w:r>
+        <w:rPr>
+          <w:rStyle w:val="Refdecomentrio"/>
+        </w:rPr>
+        <w:annotationRef/>
+      </w:r>
+      <w:r>
+        <w:rPr>
+          <w:sz w:val="20"/>
+          <w:szCs w:val="20"/>
+        </w:rPr>
+        <w:t>Citação não tem referência.</w:t>
+      </w:r>
+    </w:p>
+  </w:comment>
+  <w:comment w:id="51" w:author="Dalton Solano dos Reis" w:date="2022-12-16T15:27:00Z" w:initials="DSdR">
+    <w:p>
+      <w:r>
+        <w:rPr>
+          <w:rStyle w:val="Refdecomentrio"/>
+        </w:rPr>
+        <w:annotationRef/>
+      </w:r>
+      <w:r>
+        <w:rPr>
+          <w:sz w:val="20"/>
+          <w:szCs w:val="20"/>
+        </w:rPr>
+        <w:t>Formato ERRADO.</w:t>
+      </w:r>
+    </w:p>
+  </w:comment>
+  <w:comment w:id="52" w:author="Dalton Solano dos Reis" w:date="2022-12-16T16:15:00Z" w:initials="DSdR">
+    <w:p>
+      <w:r>
+        <w:rPr>
+          <w:rStyle w:val="Refdecomentrio"/>
+        </w:rPr>
+        <w:annotationRef/>
+      </w:r>
+      <w:r>
+        <w:rPr>
+          <w:sz w:val="20"/>
+          <w:szCs w:val="20"/>
+        </w:rPr>
+        <w:t>Citação não encontrada nas referências.</w:t>
+      </w:r>
+    </w:p>
+  </w:comment>
+  <w:comment w:id="62" w:author="Dalton Solano dos Reis" w:date="2022-12-16T15:28:00Z" w:initials="DSdR">
+    <w:p>
+      <w:r>
+        <w:rPr>
+          <w:rStyle w:val="Refdecomentrio"/>
+        </w:rPr>
+        <w:annotationRef/>
+      </w:r>
+      <w:r>
+        <w:rPr>
+          <w:sz w:val="20"/>
+          <w:szCs w:val="20"/>
+        </w:rPr>
+        <w:t>Formato ERRADO.</w:t>
+      </w:r>
+    </w:p>
+  </w:comment>
+  <w:comment w:id="64" w:author="Dalton Solano dos Reis" w:date="2022-12-16T15:28:00Z" w:initials="DSdR">
+    <w:p>
+      <w:r>
+        <w:rPr>
+          <w:rStyle w:val="Refdecomentrio"/>
+        </w:rPr>
+        <w:annotationRef/>
+      </w:r>
+      <w:r>
+        <w:rPr>
+          <w:sz w:val="20"/>
+          <w:szCs w:val="20"/>
+        </w:rPr>
+        <w:t>Formato ERRADO.</w:t>
+      </w:r>
+    </w:p>
+  </w:comment>
+  <w:comment w:id="70" w:author="Dalton Solano dos Reis" w:date="2022-12-16T16:15:00Z" w:initials="DSdR">
+    <w:p>
+      <w:r>
+        <w:rPr>
+          <w:rStyle w:val="Refdecomentrio"/>
+        </w:rPr>
+        <w:annotationRef/>
+      </w:r>
+      <w:r>
+        <w:rPr>
+          <w:sz w:val="20"/>
+          <w:szCs w:val="20"/>
+        </w:rPr>
+        <w:t>Citação não encontrada nas referências.</w:t>
+      </w:r>
+    </w:p>
+  </w:comment>
+  <w:comment w:id="84" w:author="Dalton Solano dos Reis" w:date="2022-12-16T15:21:00Z" w:initials="DSdR">
+    <w:p>
+      <w:r>
+        <w:rPr>
+          <w:rStyle w:val="Refdecomentrio"/>
+        </w:rPr>
+        <w:annotationRef/>
+      </w:r>
+      <w:r>
+        <w:rPr>
+          <w:sz w:val="20"/>
+          <w:szCs w:val="20"/>
+        </w:rPr>
+        <w:t>Formato ERRADO.</w:t>
+      </w:r>
+    </w:p>
+  </w:comment>
+  <w:comment w:id="89" w:author="Dalton Solano dos Reis" w:date="2022-12-16T16:13:00Z" w:initials="DSdR">
+    <w:p>
+      <w:r>
+        <w:rPr>
+          <w:rStyle w:val="Refdecomentrio"/>
+        </w:rPr>
+        <w:annotationRef/>
+      </w:r>
+      <w:r>
+        <w:rPr>
+          <w:sz w:val="20"/>
+          <w:szCs w:val="20"/>
+        </w:rPr>
+        <w:t>Não se compara no quadro o seu trabalho.</w:t>
+      </w:r>
+    </w:p>
+  </w:comment>
+  <w:comment w:id="97" w:author="Dalton Solano dos Reis" w:date="2022-12-16T15:49:00Z" w:initials="DSdR">
+    <w:p>
+      <w:r>
+        <w:rPr>
+          <w:rStyle w:val="Refdecomentrio"/>
+        </w:rPr>
+        <w:annotationRef/>
+      </w:r>
+      <w:r>
+        <w:rPr>
+          <w:sz w:val="20"/>
+          <w:szCs w:val="20"/>
+        </w:rPr>
+        <w:t>Formato ERRADO.</w:t>
+      </w:r>
+    </w:p>
+  </w:comment>
+  <w:comment w:id="100" w:author="Dalton Solano dos Reis" w:date="2022-12-16T15:50:00Z" w:initials="DSdR">
+    <w:p>
+      <w:r>
+        <w:rPr>
+          <w:rStyle w:val="Refdecomentrio"/>
+        </w:rPr>
+        <w:annotationRef/>
+      </w:r>
+      <w:r>
+        <w:rPr>
+          <w:sz w:val="20"/>
+          <w:szCs w:val="20"/>
+        </w:rPr>
+        <w:t>Várias siglas … por extenso e depois a sigla (ABNT).</w:t>
+      </w:r>
+    </w:p>
+  </w:comment>
+  <w:comment w:id="101" w:author="Dalton Solano dos Reis" w:date="2022-12-16T15:50:00Z" w:initials="DSdR">
+    <w:p>
+      <w:r>
+        <w:rPr>
+          <w:rStyle w:val="Refdecomentrio"/>
+        </w:rPr>
+        <w:annotationRef/>
+      </w:r>
+      <w:r>
+        <w:rPr>
+          <w:sz w:val="20"/>
+          <w:szCs w:val="20"/>
+        </w:rPr>
+        <w:t>Formato ERRADO.</w:t>
+      </w:r>
+    </w:p>
+  </w:comment>
+  <w:comment w:id="105" w:author="Dalton Solano dos Reis" w:date="2022-12-16T15:22:00Z" w:initials="DSdR">
+    <w:p>
+      <w:r>
+        <w:rPr>
+          <w:rStyle w:val="Refdecomentrio"/>
+        </w:rPr>
+        <w:annotationRef/>
+      </w:r>
+      <w:r>
+        <w:rPr>
+          <w:sz w:val="20"/>
+          <w:szCs w:val="20"/>
+        </w:rPr>
+        <w:t>Formato ERRADO.</w:t>
+      </w:r>
+    </w:p>
+  </w:comment>
+  <w:comment w:id="108" w:author="Dalton Solano dos Reis" w:date="2022-12-16T15:55:00Z" w:initials="DSdR">
+    <w:p>
+      <w:r>
+        <w:rPr>
+          <w:rStyle w:val="Refdecomentrio"/>
+        </w:rPr>
+        <w:annotationRef/>
+      </w:r>
+      <w:r>
+        <w:rPr>
+          <w:sz w:val="20"/>
+          <w:szCs w:val="20"/>
+        </w:rPr>
+        <w:t>Conforme comentado em AULA, está seção no projeto deve ser desdobrada em subseções. E assim ter mais conteúdo.</w:t>
+      </w:r>
+    </w:p>
+  </w:comment>
+  <w:comment w:id="109" w:author="Dalton Solano dos Reis" w:date="2022-12-16T15:57:00Z" w:initials="DSdR">
+    <w:p>
+      <w:r>
+        <w:rPr>
+          <w:rStyle w:val="Refdecomentrio"/>
+        </w:rPr>
+        <w:annotationRef/>
+      </w:r>
+      <w:r>
+        <w:rPr>
+          <w:sz w:val="20"/>
+          <w:szCs w:val="20"/>
+        </w:rPr>
+        <w:t>Ops, só meio parágrafo sobre um dos assunto do projeto … pouco.</w:t>
+      </w:r>
+    </w:p>
+  </w:comment>
+  <w:comment w:id="111" w:author="Dalton Solano dos Reis" w:date="2022-12-16T15:58:00Z" w:initials="DSdR">
+    <w:p>
+      <w:r>
+        <w:rPr>
+          <w:rStyle w:val="Refdecomentrio"/>
+        </w:rPr>
+        <w:annotationRef/>
+      </w:r>
+      <w:r>
+        <w:rPr>
+          <w:sz w:val="20"/>
+          <w:szCs w:val="20"/>
+        </w:rPr>
+        <w:t>Afirmações sem usar citações.</w:t>
+      </w:r>
+    </w:p>
+  </w:comment>
+  <w:comment w:id="113" w:author="Dalton Solano dos Reis" w:date="2022-12-16T15:59:00Z" w:initials="DSdR">
+    <w:p>
+      <w:r>
+        <w:rPr>
+          <w:rStyle w:val="Refdecomentrio"/>
+        </w:rPr>
+        <w:annotationRef/>
+      </w:r>
+      <w:r>
+        <w:rPr>
+          <w:sz w:val="20"/>
+          <w:szCs w:val="20"/>
+        </w:rPr>
+        <w:t>Formato ERRADO.</w:t>
+      </w:r>
+    </w:p>
+  </w:comment>
+  <w:comment w:id="114" w:author="Dalton Solano dos Reis" w:date="2022-12-16T16:05:00Z" w:initials="DSdR">
+    <w:p>
+      <w:r>
+        <w:rPr>
+          <w:rStyle w:val="Refdecomentrio"/>
+        </w:rPr>
+        <w:annotationRef/>
+      </w:r>
+      <w:r>
+        <w:rPr>
+          <w:sz w:val="20"/>
+          <w:szCs w:val="20"/>
+        </w:rPr>
+        <w:t>Citação não tem referência.</w:t>
+      </w:r>
+    </w:p>
+  </w:comment>
+  <w:comment w:id="118" w:author="Dalton Solano dos Reis" w:date="2022-12-16T16:00:00Z" w:initials="DSdR">
+    <w:p>
+      <w:r>
+        <w:rPr>
+          <w:rStyle w:val="Refdecomentrio"/>
+        </w:rPr>
+        <w:annotationRef/>
+      </w:r>
+      <w:r>
+        <w:rPr>
+          <w:sz w:val="20"/>
+          <w:szCs w:val="20"/>
+        </w:rPr>
+        <w:t>Quem??</w:t>
+      </w:r>
+    </w:p>
+  </w:comment>
+  <w:comment w:id="120" w:author="Dalton Solano dos Reis" w:date="2022-12-16T16:01:00Z" w:initials="DSdR">
+    <w:p>
+      <w:r>
+        <w:rPr>
+          <w:rStyle w:val="Refdecomentrio"/>
+        </w:rPr>
+        <w:annotationRef/>
+      </w:r>
+      <w:r>
+        <w:rPr>
+          <w:sz w:val="20"/>
+          <w:szCs w:val="20"/>
+        </w:rPr>
+        <w:t>Antes usou assim Reclame AQUI , padronizar.</w:t>
+      </w:r>
+    </w:p>
+  </w:comment>
+  <w:comment w:id="122" w:author="Dalton Solano dos Reis" w:date="2022-12-16T16:02:00Z" w:initials="DSdR">
+    <w:p>
+      <w:r>
+        <w:rPr>
+          <w:rStyle w:val="Refdecomentrio"/>
+        </w:rPr>
+        <w:annotationRef/>
+      </w:r>
+      <w:r>
+        <w:rPr>
+          <w:sz w:val="20"/>
+          <w:szCs w:val="20"/>
+        </w:rPr>
+        <w:t>Formato ERRADO.</w:t>
+      </w:r>
+    </w:p>
+  </w:comment>
+  <w:comment w:id="127" w:author="Dalton Solano dos Reis" w:date="2022-12-16T16:03:00Z" w:initials="DSdR">
+    <w:p>
+      <w:r>
+        <w:rPr>
+          <w:rStyle w:val="Refdecomentrio"/>
+        </w:rPr>
+        <w:annotationRef/>
+      </w:r>
+      <w:r>
+        <w:rPr>
+          <w:sz w:val="20"/>
+          <w:szCs w:val="20"/>
+        </w:rPr>
+        <w:t>Formato ERRADO.</w:t>
+      </w:r>
+    </w:p>
+    <w:p/>
+  </w:comment>
+  <w:comment w:id="129" w:author="Dalton Solano dos Reis" w:date="2022-12-16T16:06:00Z" w:initials="DSdR">
+    <w:p>
+      <w:r>
+        <w:rPr>
+          <w:rStyle w:val="Refdecomentrio"/>
+        </w:rPr>
+        <w:annotationRef/>
+      </w:r>
+      <w:r>
+        <w:rPr>
+          <w:sz w:val="20"/>
+          <w:szCs w:val="20"/>
+        </w:rPr>
+        <w:t>Formato ERRADO.</w:t>
+      </w:r>
+    </w:p>
+  </w:comment>
+  <w:comment w:id="130" w:author="Dalton Solano dos Reis" w:date="2022-12-16T16:07:00Z" w:initials="DSdR">
+    <w:p>
+      <w:r>
+        <w:rPr>
+          <w:rStyle w:val="Refdecomentrio"/>
+        </w:rPr>
+        <w:annotationRef/>
+      </w:r>
+      <w:r>
+        <w:rPr>
+          <w:sz w:val="20"/>
+          <w:szCs w:val="20"/>
+        </w:rPr>
+        <w:t>O estilo TF- de todas as referências esta errado.</w:t>
+      </w:r>
+    </w:p>
+  </w:comment>
+  <w:comment w:id="131" w:author="Dalton Solano dos Reis" w:date="2022-12-16T16:08:00Z" w:initials="DSdR">
+    <w:p>
+      <w:r>
+        <w:rPr>
+          <w:rStyle w:val="Refdecomentrio"/>
+        </w:rPr>
+        <w:annotationRef/>
+      </w:r>
+      <w:r>
+        <w:rPr>
+          <w:sz w:val="20"/>
+          <w:szCs w:val="20"/>
+        </w:rPr>
+        <w:t>Referência não citada no texto.</w:t>
+      </w:r>
+    </w:p>
+  </w:comment>
+  <w:comment w:id="132" w:author="Dalton Solano dos Reis" w:date="2022-12-16T16:09:00Z" w:initials="DSdR">
+    <w:p>
+      <w:r>
+        <w:rPr>
+          <w:rStyle w:val="Refdecomentrio"/>
+        </w:rPr>
+        <w:annotationRef/>
+      </w:r>
+      <w:r>
+        <w:rPr>
+          <w:sz w:val="20"/>
+          <w:szCs w:val="20"/>
+        </w:rPr>
+        <w:t>O ano correto é 2019 ou 2022.. ver citação no texto.</w:t>
+      </w:r>
+    </w:p>
+  </w:comment>
+  <w:comment w:id="133" w:author="Dalton Solano dos Reis" w:date="2022-12-16T16:10:00Z" w:initials="DSdR">
+    <w:p>
+      <w:r>
+        <w:rPr>
+          <w:rStyle w:val="Refdecomentrio"/>
+        </w:rPr>
+        <w:annotationRef/>
+      </w:r>
+      <w:r>
+        <w:rPr>
+          <w:sz w:val="20"/>
+          <w:szCs w:val="20"/>
+        </w:rPr>
+        <w:t>Referência não citada no texto.</w:t>
+      </w:r>
+    </w:p>
+  </w:comment>
+  <w:comment w:id="135" w:author="Dalton Solano dos Reis" w:date="2022-12-16T16:03:00Z" w:initials="DSdR">
+    <w:p>
+      <w:r>
+        <w:rPr>
+          <w:rStyle w:val="Refdecomentrio"/>
+        </w:rPr>
+        <w:annotationRef/>
+      </w:r>
+      <w:r>
+        <w:rPr>
+          <w:sz w:val="20"/>
+          <w:szCs w:val="20"/>
+        </w:rPr>
+        <w:t>Formato ERRADO.</w:t>
+      </w:r>
+    </w:p>
+  </w:comment>
+  <w:comment w:id="136" w:author="Dalton Solano dos Reis" w:date="2022-12-16T16:11:00Z" w:initials="DSdR">
+    <w:p>
+      <w:r>
+        <w:rPr>
+          <w:rStyle w:val="Refdecomentrio"/>
+        </w:rPr>
+        <w:annotationRef/>
+      </w:r>
+      <w:r>
+        <w:rPr>
+          <w:sz w:val="20"/>
+          <w:szCs w:val="20"/>
+        </w:rPr>
+        <w:t>Referência não citada no texto.</w:t>
+      </w:r>
+    </w:p>
+  </w:comment>
+</w:comments>
+</file>
+
+<file path=word/commentsExtended.xml><?xml version="1.0" encoding="utf-8"?>
+<w15:commentsEx xmlns:wpc="http://schemas.microsoft.com/office/word/2010/wordprocessingCanvas" xmlns:cx="http://schemas.microsoft.com/office/drawing/2014/chartex" xmlns:cx1="http://schemas.microsoft.com/office/drawing/2015/9/8/chartex" xmlns:cx2="http://schemas.microsoft.com/office/drawing/2015/10/21/chartex" xmlns:cx3="http://schemas.microsoft.com/office/drawing/2016/5/9/chartex" xmlns:cx4="http://schemas.microsoft.com/office/drawing/2016/5/10/chartex" xmlns:cx5="http://schemas.microsoft.com/office/drawing/2016/5/11/chartex" xmlns:cx6="http://schemas.microsoft.com/office/drawing/2016/5/12/chartex" xmlns:cx7="http://schemas.microsoft.com/office/drawing/2016/5/13/chartex" xmlns:cx8="http://schemas.microsoft.com/office/drawing/2016/5/14/chartex" xmlns:mc="http://schemas.openxmlformats.org/markup-compatibility/2006" xmlns:aink="http://schemas.microsoft.com/office/drawing/2016/ink" xmlns:am3d="http://schemas.microsoft.com/office/drawing/2017/model3d" xmlns:o="urn:schemas-microsoft-com:office:office" xmlns:oel="http://schemas.microsoft.com/office/2019/extlst" xmlns:r="http://schemas.openxmlformats.org/officeDocument/2006/relationships" xmlns:m="http://schemas.openxmlformats.org/officeDocument/2006/math" xmlns:v="urn:schemas-microsoft-com:vml" xmlns:wp14="http://schemas.microsoft.com/office/word/2010/wordprocessingDrawing" xmlns:wp="http://schemas.openxmlformats.org/drawingml/2006/wordprocessingDrawing" xmlns:w10="urn:schemas-microsoft-com:office:word" xmlns:w="http://schemas.openxmlformats.org/wordprocessingml/2006/main" xmlns:w14="http://schemas.microsoft.com/office/word/2010/wordml" xmlns:w15="http://schemas.microsoft.com/office/word/2012/wordml" xmlns:w16cex="http://schemas.microsoft.com/office/word/2018/wordml/cex" xmlns:w16cid="http://schemas.microsoft.com/office/word/2016/wordml/cid" xmlns:w16="http://schemas.microsoft.com/office/word/2018/wordml" xmlns:w16sdtdh="http://schemas.microsoft.com/office/word/2020/wordml/sdtdatahash" xmlns:w16se="http://schemas.microsoft.com/office/word/2015/wordml/symex" xmlns:wpg="http://schemas.microsoft.com/office/word/2010/wordprocessingGroup" xmlns:wpi="http://schemas.microsoft.com/office/word/2010/wordprocessingInk" xmlns:wne="http://schemas.microsoft.com/office/word/2006/wordml" xmlns:wps="http://schemas.microsoft.com/office/word/2010/wordprocessingShape" mc:Ignorable="w14 w15 w16se w16cid w16 w16cex w16sdtdh wp14">
+  <w15:commentEx w15:paraId="7EBB6230" w15:done="0"/>
+  <w15:commentEx w15:paraId="705875C3" w15:done="0"/>
+  <w15:commentEx w15:paraId="441DBCC6" w15:done="0"/>
+  <w15:commentEx w15:paraId="24884360" w15:done="0"/>
+  <w15:commentEx w15:paraId="2C33C1CA" w15:done="0"/>
+  <w15:commentEx w15:paraId="6BF67529" w15:done="0"/>
+  <w15:commentEx w15:paraId="1D156031" w15:paraIdParent="6BF67529" w15:done="0"/>
+  <w15:commentEx w15:paraId="69CC064B" w15:done="0"/>
+  <w15:commentEx w15:paraId="44403ED4" w15:done="0"/>
+  <w15:commentEx w15:paraId="07E6F781" w15:done="0"/>
+  <w15:commentEx w15:paraId="650FE60C" w15:done="0"/>
+  <w15:commentEx w15:paraId="2B65CA2C" w15:done="0"/>
+  <w15:commentEx w15:paraId="79525B5D" w15:done="0"/>
+  <w15:commentEx w15:paraId="5C2C1A6A" w15:done="0"/>
+  <w15:commentEx w15:paraId="6238EDB1" w15:done="0"/>
+  <w15:commentEx w15:paraId="17E72AB7" w15:done="0"/>
+  <w15:commentEx w15:paraId="5E01FAAF" w15:done="0"/>
+  <w15:commentEx w15:paraId="1F1A1E95" w15:done="0"/>
+  <w15:commentEx w15:paraId="13A2CCF9" w15:done="0"/>
+  <w15:commentEx w15:paraId="092B7A02" w15:done="0"/>
+  <w15:commentEx w15:paraId="6AB8B519" w15:done="0"/>
+  <w15:commentEx w15:paraId="39DAADE7" w15:done="0"/>
+  <w15:commentEx w15:paraId="198F20FF" w15:done="0"/>
+  <w15:commentEx w15:paraId="2CFF550F" w15:done="0"/>
+  <w15:commentEx w15:paraId="6CE0091D" w15:done="0"/>
+  <w15:commentEx w15:paraId="33B08999" w15:done="0"/>
+  <w15:commentEx w15:paraId="05BD27A7" w15:done="0"/>
+  <w15:commentEx w15:paraId="17BE0FFC" w15:done="0"/>
+  <w15:commentEx w15:paraId="3ABA44FE" w15:done="0"/>
+  <w15:commentEx w15:paraId="016C1BDD" w15:done="0"/>
+  <w15:commentEx w15:paraId="2160B23E" w15:done="0"/>
+  <w15:commentEx w15:paraId="08B35628" w15:done="0"/>
+  <w15:commentEx w15:paraId="5B0FD60E" w15:done="0"/>
+  <w15:commentEx w15:paraId="788F530F" w15:done="0"/>
+  <w15:commentEx w15:paraId="640726DE" w15:done="0"/>
+</w15:commentsEx>
+</file>
+
+<file path=word/commentsExtensible.xml><?xml version="1.0" encoding="utf-8"?>
+<w16cex:commentsExtensible xmlns:wpc="http://schemas.microsoft.com/office/word/2010/wordprocessingCanvas" xmlns:cx="http://schemas.microsoft.com/office/drawing/2014/chartex" xmlns:cx1="http://schemas.microsoft.com/office/drawing/2015/9/8/chartex" xmlns:cx2="http://schemas.microsoft.com/office/drawing/2015/10/21/chartex" xmlns:cx3="http://schemas.microsoft.com/office/drawing/2016/5/9/chartex" xmlns:cx4="http://schemas.microsoft.com/office/drawing/2016/5/10/chartex" xmlns:cx5="http://schemas.microsoft.com/office/drawing/2016/5/11/chartex" xmlns:cx6="http://schemas.microsoft.com/office/drawing/2016/5/12/chartex" xmlns:cx7="http://schemas.microsoft.com/office/drawing/2016/5/13/chartex" xmlns:cx8="http://schemas.microsoft.com/office/drawing/2016/5/14/chartex" xmlns:mc="http://schemas.openxmlformats.org/markup-compatibility/2006" xmlns:aink="http://schemas.microsoft.com/office/drawing/2016/ink" xmlns:am3d="http://schemas.microsoft.com/office/drawing/2017/model3d" xmlns:o="urn:schemas-microsoft-com:office:office" xmlns:oel="http://schemas.microsoft.com/office/2019/extlst" xmlns:r="http://schemas.openxmlformats.org/officeDocument/2006/relationships" xmlns:m="http://schemas.openxmlformats.org/officeDocument/2006/math" xmlns:v="urn:schemas-microsoft-com:vml" xmlns:wp14="http://schemas.microsoft.com/office/word/2010/wordprocessingDrawing" xmlns:wp="http://schemas.openxmlformats.org/drawingml/2006/wordprocessingDrawing" xmlns:w10="urn:schemas-microsoft-com:office:word" xmlns:w="http://schemas.openxmlformats.org/wordprocessingml/2006/main" xmlns:w14="http://schemas.microsoft.com/office/word/2010/wordml" xmlns:w15="http://schemas.microsoft.com/office/word/2012/wordml" xmlns:w16cex="http://schemas.microsoft.com/office/word/2018/wordml/cex" xmlns:w16cid="http://schemas.microsoft.com/office/word/2016/wordml/cid" xmlns:w16="http://schemas.microsoft.com/office/word/2018/wordml" xmlns:w16sdtdh="http://schemas.microsoft.com/office/word/2020/wordml/sdtdatahash" xmlns:w16se="http://schemas.microsoft.com/office/word/2015/wordml/symex" xmlns:wpg="http://schemas.microsoft.com/office/word/2010/wordprocessingGroup" xmlns:wpi="http://schemas.microsoft.com/office/word/2010/wordprocessingInk" xmlns:wne="http://schemas.microsoft.com/office/word/2006/wordml" xmlns:wps="http://schemas.microsoft.com/office/word/2010/wordprocessingShape" mc:Ignorable="w14 w15 w16se w16cid w16 w16cex w16sdtdh wp14">
+  <w16cex:commentExtensible w16cex:durableId="2747099E" w16cex:dateUtc="2022-12-16T18:13:00Z"/>
+  <w16cex:commentExtensible w16cex:durableId="27471759" w16cex:dateUtc="2022-12-16T19:12:00Z"/>
+  <w16cex:commentExtensible w16cex:durableId="27470F4A" w16cex:dateUtc="2022-12-16T18:37:00Z"/>
+  <w16cex:commentExtensible w16cex:durableId="27470C4F" w16cex:dateUtc="2022-12-16T18:25:00Z"/>
+  <w16cex:commentExtensible w16cex:durableId="27470C8D" w16cex:dateUtc="2022-12-16T18:26:00Z"/>
+  <w16cex:commentExtensible w16cex:durableId="27470ACF" w16cex:dateUtc="2022-12-16T18:18:00Z"/>
+  <w16cex:commentExtensible w16cex:durableId="27470B18" w16cex:dateUtc="2022-12-16T18:19:00Z"/>
+  <w16cex:commentExtensible w16cex:durableId="274715F2" w16cex:dateUtc="2022-12-16T19:06:00Z"/>
+  <w16cex:commentExtensible w16cex:durableId="27470CE8" w16cex:dateUtc="2022-12-16T18:27:00Z"/>
+  <w16cex:commentExtensible w16cex:durableId="2747182C" w16cex:dateUtc="2022-12-16T19:15:00Z"/>
+  <w16cex:commentExtensible w16cex:durableId="27470D15" w16cex:dateUtc="2022-12-16T18:28:00Z"/>
+  <w16cex:commentExtensible w16cex:durableId="27470D2E" w16cex:dateUtc="2022-12-16T18:28:00Z"/>
+  <w16cex:commentExtensible w16cex:durableId="27471809" w16cex:dateUtc="2022-12-16T19:15:00Z"/>
+  <w16cex:commentExtensible w16cex:durableId="27470B93" w16cex:dateUtc="2022-12-16T18:21:00Z"/>
+  <w16cex:commentExtensible w16cex:durableId="2747179F" w16cex:dateUtc="2022-12-16T19:13:00Z"/>
+  <w16cex:commentExtensible w16cex:durableId="27471202" w16cex:dateUtc="2022-12-16T18:49:00Z"/>
+  <w16cex:commentExtensible w16cex:durableId="27471263" w16cex:dateUtc="2022-12-16T18:50:00Z"/>
+  <w16cex:commentExtensible w16cex:durableId="2747122B" w16cex:dateUtc="2022-12-16T18:50:00Z"/>
+  <w16cex:commentExtensible w16cex:durableId="27470BC3" w16cex:dateUtc="2022-12-16T18:22:00Z"/>
+  <w16cex:commentExtensible w16cex:durableId="27471360" w16cex:dateUtc="2022-12-16T18:55:00Z"/>
+  <w16cex:commentExtensible w16cex:durableId="274713DD" w16cex:dateUtc="2022-12-16T18:57:00Z"/>
+  <w16cex:commentExtensible w16cex:durableId="2747142B" w16cex:dateUtc="2022-12-16T18:58:00Z"/>
+  <w16cex:commentExtensible w16cex:durableId="27471450" w16cex:dateUtc="2022-12-16T18:59:00Z"/>
+  <w16cex:commentExtensible w16cex:durableId="274715AC" w16cex:dateUtc="2022-12-16T19:05:00Z"/>
+  <w16cex:commentExtensible w16cex:durableId="2747148C" w16cex:dateUtc="2022-12-16T19:00:00Z"/>
+  <w16cex:commentExtensible w16cex:durableId="274714C7" w16cex:dateUtc="2022-12-16T19:01:00Z"/>
+  <w16cex:commentExtensible w16cex:durableId="274714FD" w16cex:dateUtc="2022-12-16T19:02:00Z"/>
+  <w16cex:commentExtensible w16cex:durableId="27471540" w16cex:dateUtc="2022-12-16T19:03:00Z"/>
+  <w16cex:commentExtensible w16cex:durableId="27471611" w16cex:dateUtc="2022-12-16T19:06:00Z"/>
+  <w16cex:commentExtensible w16cex:durableId="2747162E" w16cex:dateUtc="2022-12-16T19:07:00Z"/>
+  <w16cex:commentExtensible w16cex:durableId="2747168A" w16cex:dateUtc="2022-12-16T19:08:00Z"/>
+  <w16cex:commentExtensible w16cex:durableId="274716C4" w16cex:dateUtc="2022-12-16T19:09:00Z"/>
+  <w16cex:commentExtensible w16cex:durableId="27471702" w16cex:dateUtc="2022-12-16T19:10:00Z"/>
+  <w16cex:commentExtensible w16cex:durableId="2747155E" w16cex:dateUtc="2022-12-16T19:03:00Z"/>
+  <w16cex:commentExtensible w16cex:durableId="27471735" w16cex:dateUtc="2022-12-16T19:11:00Z"/>
+</w16cex:commentsExtensible>
+</file>
+
+<file path=word/commentsIds.xml><?xml version="1.0" encoding="utf-8"?>
+<w16cid:commentsIds xmlns:wpc="http://schemas.microsoft.com/office/word/2010/wordprocessingCanvas" xmlns:cx="http://schemas.microsoft.com/office/drawing/2014/chartex" xmlns:cx1="http://schemas.microsoft.com/office/drawing/2015/9/8/chartex" xmlns:cx2="http://schemas.microsoft.com/office/drawing/2015/10/21/chartex" xmlns:cx3="http://schemas.microsoft.com/office/drawing/2016/5/9/chartex" xmlns:cx4="http://schemas.microsoft.com/office/drawing/2016/5/10/chartex" xmlns:cx5="http://schemas.microsoft.com/office/drawing/2016/5/11/chartex" xmlns:cx6="http://schemas.microsoft.com/office/drawing/2016/5/12/chartex" xmlns:cx7="http://schemas.microsoft.com/office/drawing/2016/5/13/chartex" xmlns:cx8="http://schemas.microsoft.com/office/drawing/2016/5/14/chartex" xmlns:mc="http://schemas.openxmlformats.org/markup-compatibility/2006" xmlns:aink="http://schemas.microsoft.com/office/drawing/2016/ink" xmlns:am3d="http://schemas.microsoft.com/office/drawing/2017/model3d" xmlns:o="urn:schemas-microsoft-com:office:office" xmlns:oel="http://schemas.microsoft.com/office/2019/extlst" xmlns:r="http://schemas.openxmlformats.org/officeDocument/2006/relationships" xmlns:m="http://schemas.openxmlformats.org/officeDocument/2006/math" xmlns:v="urn:schemas-microsoft-com:vml" xmlns:wp14="http://schemas.microsoft.com/office/word/2010/wordprocessingDrawing" xmlns:wp="http://schemas.openxmlformats.org/drawingml/2006/wordprocessingDrawing" xmlns:w10="urn:schemas-microsoft-com:office:word" xmlns:w="http://schemas.openxmlformats.org/wordprocessingml/2006/main" xmlns:w14="http://schemas.microsoft.com/office/word/2010/wordml" xmlns:w15="http://schemas.microsoft.com/office/word/2012/wordml" xmlns:w16cex="http://schemas.microsoft.com/office/word/2018/wordml/cex" xmlns:w16cid="http://schemas.microsoft.com/office/word/2016/wordml/cid" xmlns:w16="http://schemas.microsoft.com/office/word/2018/wordml" xmlns:w16sdtdh="http://schemas.microsoft.com/office/word/2020/wordml/sdtdatahash" xmlns:w16se="http://schemas.microsoft.com/office/word/2015/wordml/symex" xmlns:wpg="http://schemas.microsoft.com/office/word/2010/wordprocessingGroup" xmlns:wpi="http://schemas.microsoft.com/office/word/2010/wordprocessingInk" xmlns:wne="http://schemas.microsoft.com/office/word/2006/wordml" xmlns:wps="http://schemas.microsoft.com/office/word/2010/wordprocessingShape" mc:Ignorable="w14 w15 w16se w16cid w16 w16cex w16sdtdh wp14">
+  <w16cid:commentId w16cid:paraId="7EBB6230" w16cid:durableId="2747099E"/>
+  <w16cid:commentId w16cid:paraId="705875C3" w16cid:durableId="27471759"/>
+  <w16cid:commentId w16cid:paraId="441DBCC6" w16cid:durableId="27470F4A"/>
+  <w16cid:commentId w16cid:paraId="24884360" w16cid:durableId="27470C4F"/>
+  <w16cid:commentId w16cid:paraId="2C33C1CA" w16cid:durableId="27470C8D"/>
+  <w16cid:commentId w16cid:paraId="6BF67529" w16cid:durableId="27470ACF"/>
+  <w16cid:commentId w16cid:paraId="1D156031" w16cid:durableId="27470B18"/>
+  <w16cid:commentId w16cid:paraId="69CC064B" w16cid:durableId="274715F2"/>
+  <w16cid:commentId w16cid:paraId="44403ED4" w16cid:durableId="27470CE8"/>
+  <w16cid:commentId w16cid:paraId="07E6F781" w16cid:durableId="2747182C"/>
+  <w16cid:commentId w16cid:paraId="650FE60C" w16cid:durableId="27470D15"/>
+  <w16cid:commentId w16cid:paraId="2B65CA2C" w16cid:durableId="27470D2E"/>
+  <w16cid:commentId w16cid:paraId="79525B5D" w16cid:durableId="27471809"/>
+  <w16cid:commentId w16cid:paraId="5C2C1A6A" w16cid:durableId="27470B93"/>
+  <w16cid:commentId w16cid:paraId="6238EDB1" w16cid:durableId="2747179F"/>
+  <w16cid:commentId w16cid:paraId="17E72AB7" w16cid:durableId="27471202"/>
+  <w16cid:commentId w16cid:paraId="5E01FAAF" w16cid:durableId="27471263"/>
+  <w16cid:commentId w16cid:paraId="1F1A1E95" w16cid:durableId="2747122B"/>
+  <w16cid:commentId w16cid:paraId="13A2CCF9" w16cid:durableId="27470BC3"/>
+  <w16cid:commentId w16cid:paraId="092B7A02" w16cid:durableId="27471360"/>
+  <w16cid:commentId w16cid:paraId="6AB8B519" w16cid:durableId="274713DD"/>
+  <w16cid:commentId w16cid:paraId="39DAADE7" w16cid:durableId="2747142B"/>
+  <w16cid:commentId w16cid:paraId="198F20FF" w16cid:durableId="27471450"/>
+  <w16cid:commentId w16cid:paraId="2CFF550F" w16cid:durableId="274715AC"/>
+  <w16cid:commentId w16cid:paraId="6CE0091D" w16cid:durableId="2747148C"/>
+  <w16cid:commentId w16cid:paraId="33B08999" w16cid:durableId="274714C7"/>
+  <w16cid:commentId w16cid:paraId="05BD27A7" w16cid:durableId="274714FD"/>
+  <w16cid:commentId w16cid:paraId="17BE0FFC" w16cid:durableId="27471540"/>
+  <w16cid:commentId w16cid:paraId="3ABA44FE" w16cid:durableId="27471611"/>
+  <w16cid:commentId w16cid:paraId="016C1BDD" w16cid:durableId="2747162E"/>
+  <w16cid:commentId w16cid:paraId="2160B23E" w16cid:durableId="2747168A"/>
+  <w16cid:commentId w16cid:paraId="08B35628" w16cid:durableId="274716C4"/>
+  <w16cid:commentId w16cid:paraId="5B0FD60E" w16cid:durableId="27471702"/>
+  <w16cid:commentId w16cid:paraId="788F530F" w16cid:durableId="2747155E"/>
+  <w16cid:commentId w16cid:paraId="640726DE" w16cid:durableId="27471735"/>
+</w16cid:commentsIds>
 </file>
 
 <file path=word/endnotes.xml><?xml version="1.0" encoding="utf-8"?>
@@ -7333,11 +9024,10 @@
   <w:abstractNum w:abstractNumId="0" w15:restartNumberingAfterBreak="0">
     <w:nsid w:val="FFFFFFFB"/>
     <w:multiLevelType w:val="multilevel"/>
-    <w:tmpl w:val="F8AEF602"/>
+    <w:tmpl w:val="3918ACE2"/>
     <w:lvl w:ilvl="0">
       <w:start w:val="1"/>
       <w:numFmt w:val="decimal"/>
-      <w:pStyle w:val="Ttulo1"/>
       <w:lvlText w:val="%1"/>
       <w:legacy w:legacy="1" w:legacySpace="144" w:legacyIndent="0"/>
       <w:lvlJc w:val="left"/>
@@ -8652,6 +10342,14 @@
     <w:abstractNumId w:val="4"/>
   </w:num>
 </w:numbering>
+</file>
+
+<file path=word/people.xml><?xml version="1.0" encoding="utf-8"?>
+<w15:people xmlns:wpc="http://schemas.microsoft.com/office/word/2010/wordprocessingCanvas" xmlns:cx="http://schemas.microsoft.com/office/drawing/2014/chartex" xmlns:cx1="http://schemas.microsoft.com/office/drawing/2015/9/8/chartex" xmlns:cx2="http://schemas.microsoft.com/office/drawing/2015/10/21/chartex" xmlns:cx3="http://schemas.microsoft.com/office/drawing/2016/5/9/chartex" xmlns:cx4="http://schemas.microsoft.com/office/drawing/2016/5/10/chartex" xmlns:cx5="http://schemas.microsoft.com/office/drawing/2016/5/11/chartex" xmlns:cx6="http://schemas.microsoft.com/office/drawing/2016/5/12/chartex" xmlns:cx7="http://schemas.microsoft.com/office/drawing/2016/5/13/chartex" xmlns:cx8="http://schemas.microsoft.com/office/drawing/2016/5/14/chartex" xmlns:mc="http://schemas.openxmlformats.org/markup-compatibility/2006" xmlns:aink="http://schemas.microsoft.com/office/drawing/2016/ink" xmlns:am3d="http://schemas.microsoft.com/office/drawing/2017/model3d" xmlns:o="urn:schemas-microsoft-com:office:office" xmlns:oel="http://schemas.microsoft.com/office/2019/extlst" xmlns:r="http://schemas.openxmlformats.org/officeDocument/2006/relationships" xmlns:m="http://schemas.openxmlformats.org/officeDocument/2006/math" xmlns:v="urn:schemas-microsoft-com:vml" xmlns:wp14="http://schemas.microsoft.com/office/word/2010/wordprocessingDrawing" xmlns:wp="http://schemas.openxmlformats.org/drawingml/2006/wordprocessingDrawing" xmlns:w10="urn:schemas-microsoft-com:office:word" xmlns:w="http://schemas.openxmlformats.org/wordprocessingml/2006/main" xmlns:w14="http://schemas.microsoft.com/office/word/2010/wordml" xmlns:w15="http://schemas.microsoft.com/office/word/2012/wordml" xmlns:w16cex="http://schemas.microsoft.com/office/word/2018/wordml/cex" xmlns:w16cid="http://schemas.microsoft.com/office/word/2016/wordml/cid" xmlns:w16="http://schemas.microsoft.com/office/word/2018/wordml" xmlns:w16sdtdh="http://schemas.microsoft.com/office/word/2020/wordml/sdtdatahash" xmlns:w16se="http://schemas.microsoft.com/office/word/2015/wordml/symex" xmlns:wpg="http://schemas.microsoft.com/office/word/2010/wordprocessingGroup" xmlns:wpi="http://schemas.microsoft.com/office/word/2010/wordprocessingInk" xmlns:wne="http://schemas.microsoft.com/office/word/2006/wordml" xmlns:wps="http://schemas.microsoft.com/office/word/2010/wordprocessingShape" mc:Ignorable="w14 w15 w16se w16cid w16 w16cex w16sdtdh wp14">
+  <w15:person w15:author="Dalton Solano dos Reis">
+    <w15:presenceInfo w15:providerId="AD" w15:userId="S::dalton@furb.br::6af4c44a-d9df-45de-a1b2-d9ee411f495f"/>
+  </w15:person>
+</w15:people>
 </file>
 
 <file path=word/styles.xml><?xml version="1.0" encoding="utf-8"?>
@@ -9062,23 +10760,44 @@
     <w:next w:val="TF-TEXTO"/>
     <w:autoRedefine/>
     <w:qFormat/>
-    <w:rsid w:val="00095F28"/>
+    <w:rsid w:val="00F625E2"/>
     <w:pPr>
-      <w:numPr>
-        <w:numId w:val="1"/>
-      </w:numPr>
       <w:tabs>
         <w:tab w:val="left" w:pos="284"/>
       </w:tabs>
       <w:spacing w:before="120" w:line="360" w:lineRule="auto"/>
-      <w:ind w:left="284" w:hanging="284"/>
+      <w:ind w:left="284"/>
       <w:jc w:val="both"/>
       <w:outlineLvl w:val="0"/>
+      <w:pPrChange w:id="0" w:author="Dalton Solano dos Reis" w:date="2022-12-16T16:06:00Z">
+        <w:pPr>
+          <w:keepNext/>
+          <w:keepLines/>
+          <w:numPr>
+            <w:numId w:val="1"/>
+          </w:numPr>
+          <w:tabs>
+            <w:tab w:val="left" w:pos="284"/>
+          </w:tabs>
+          <w:spacing w:before="120" w:line="360" w:lineRule="auto"/>
+          <w:ind w:left="284" w:hanging="284"/>
+          <w:jc w:val="both"/>
+          <w:outlineLvl w:val="0"/>
+        </w:pPr>
+      </w:pPrChange>
     </w:pPr>
     <w:rPr>
       <w:b/>
       <w:caps/>
       <w:sz w:val="20"/>
+      <w:rPrChange w:id="0" w:author="Dalton Solano dos Reis" w:date="2022-12-16T16:06:00Z">
+        <w:rPr>
+          <w:b/>
+          <w:caps/>
+          <w:szCs w:val="24"/>
+          <w:lang w:val="pt-BR" w:eastAsia="pt-BR" w:bidi="ar-SA"/>
+        </w:rPr>
+      </w:rPrChange>
     </w:rPr>
   </w:style>
   <w:style w:type="paragraph" w:styleId="Ttulo2">
@@ -11057,10 +12776,6 @@
 </file>
 
 <file path=customXml/item1.xml><?xml version="1.0" encoding="utf-8"?>
-<b:Sources xmlns:b="http://schemas.openxmlformats.org/officeDocument/2006/bibliography" xmlns="http://schemas.openxmlformats.org/officeDocument/2006/bibliography" SelectedStyle="" StyleName=""/>
-</file>
-
-<file path=customXml/item2.xml><?xml version="1.0" encoding="utf-8"?>
 <ct:contentTypeSchema xmlns:ct="http://schemas.microsoft.com/office/2006/metadata/contentType" xmlns:ma="http://schemas.microsoft.com/office/2006/metadata/properties/metaAttributes" ct:_="" ma:_="" ma:contentTypeName="Documento" ma:contentTypeID="0x010100F13453D0801D5E45B1745A09551F1C32" ma:contentTypeVersion="28" ma:contentTypeDescription="Crie um novo documento." ma:contentTypeScope="" ma:versionID="fa9ef3803bb4ef638f344296fd7d9170">
   <xsd:schema xmlns:xsd="http://www.w3.org/2001/XMLSchema" xmlns:xs="http://www.w3.org/2001/XMLSchema" xmlns:p="http://schemas.microsoft.com/office/2006/metadata/properties" xmlns:ns3="f8440490-6d1a-488a-8abf-48b89d0123a0" xmlns:ns4="22206413-f776-4b11-bcb2-0b935dc83731" targetNamespace="http://schemas.microsoft.com/office/2006/metadata/properties" ma:root="true" ma:fieldsID="5a7e583b53460e8ff4480ccd12c418cb" ns3:_="" ns4:_="">
     <xsd:import namespace="f8440490-6d1a-488a-8abf-48b89d0123a0"/>
@@ -11435,16 +13150,11 @@
 </ct:contentTypeSchema>
 </file>
 
-<file path=customXml/item3.xml><?xml version="1.0" encoding="utf-8"?>
-<?mso-contentType ?>
-<FormTemplates xmlns="http://schemas.microsoft.com/sharepoint/v3/contenttype/forms">
-  <Display>DocumentLibraryForm</Display>
-  <Edit>DocumentLibraryForm</Edit>
-  <New>DocumentLibraryForm</New>
-</FormTemplates>
+<file path=customXml/item2.xml><?xml version="1.0" encoding="utf-8"?>
+<b:Sources xmlns:b="http://schemas.openxmlformats.org/officeDocument/2006/bibliography" xmlns="http://schemas.openxmlformats.org/officeDocument/2006/bibliography" SelectedStyle="" StyleName=""/>
 </file>
 
-<file path=customXml/item4.xml><?xml version="1.0" encoding="utf-8"?>
+<file path=customXml/item3.xml><?xml version="1.0" encoding="utf-8"?>
 <p:properties xmlns:p="http://schemas.microsoft.com/office/2006/metadata/properties" xmlns:xsi="http://www.w3.org/2001/XMLSchema-instance" xmlns:pc="http://schemas.microsoft.com/office/infopath/2007/PartnerControls">
   <documentManagement>
     <Has_Teacher_Only_SectionGroup xmlns="f8440490-6d1a-488a-8abf-48b89d0123a0" xsi:nil="true"/>
@@ -11492,15 +13202,16 @@
 </p:properties>
 </file>
 
-<file path=customXml/itemProps1.xml><?xml version="1.0" encoding="utf-8"?>
-<ds:datastoreItem xmlns:ds="http://schemas.openxmlformats.org/officeDocument/2006/customXml" ds:itemID="{90E28FDA-35C6-4FCD-88ED-F93C837A14A5}">
-  <ds:schemaRefs>
-    <ds:schemaRef ds:uri="http://schemas.openxmlformats.org/officeDocument/2006/bibliography"/>
-  </ds:schemaRefs>
-</ds:datastoreItem>
+<file path=customXml/item4.xml><?xml version="1.0" encoding="utf-8"?>
+<?mso-contentType ?>
+<FormTemplates xmlns="http://schemas.microsoft.com/sharepoint/v3/contenttype/forms">
+  <Display>DocumentLibraryForm</Display>
+  <Edit>DocumentLibraryForm</Edit>
+  <New>DocumentLibraryForm</New>
+</FormTemplates>
 </file>
 
-<file path=customXml/itemProps2.xml><?xml version="1.0" encoding="utf-8"?>
+<file path=customXml/itemProps1.xml><?xml version="1.0" encoding="utf-8"?>
 <ds:datastoreItem xmlns:ds="http://schemas.openxmlformats.org/officeDocument/2006/customXml" ds:itemID="{ECA86F05-1AFD-4D7D-A2B0-46D80603D700}">
   <ds:schemaRefs>
     <ds:schemaRef ds:uri="http://schemas.microsoft.com/office/2006/metadata/contentType"/>
@@ -11519,15 +13230,15 @@
 </ds:datastoreItem>
 </file>
 
-<file path=customXml/itemProps3.xml><?xml version="1.0" encoding="utf-8"?>
-<ds:datastoreItem xmlns:ds="http://schemas.openxmlformats.org/officeDocument/2006/customXml" ds:itemID="{7B1E6EB0-B3F5-485A-9397-E673FC4F5C49}">
+<file path=customXml/itemProps2.xml><?xml version="1.0" encoding="utf-8"?>
+<ds:datastoreItem xmlns:ds="http://schemas.openxmlformats.org/officeDocument/2006/customXml" ds:itemID="{90E28FDA-35C6-4FCD-88ED-F93C837A14A5}">
   <ds:schemaRefs>
-    <ds:schemaRef ds:uri="http://schemas.microsoft.com/sharepoint/v3/contenttype/forms"/>
+    <ds:schemaRef ds:uri="http://schemas.openxmlformats.org/officeDocument/2006/bibliography"/>
   </ds:schemaRefs>
 </ds:datastoreItem>
 </file>
 
-<file path=customXml/itemProps4.xml><?xml version="1.0" encoding="utf-8"?>
+<file path=customXml/itemProps3.xml><?xml version="1.0" encoding="utf-8"?>
 <ds:datastoreItem xmlns:ds="http://schemas.openxmlformats.org/officeDocument/2006/customXml" ds:itemID="{41853661-3F52-45C5-AABD-8FFE43AA909F}">
   <ds:schemaRefs>
     <ds:schemaRef ds:uri="http://schemas.microsoft.com/office/2006/metadata/properties"/>
@@ -11535,4 +13246,12 @@
     <ds:schemaRef ds:uri="f8440490-6d1a-488a-8abf-48b89d0123a0"/>
   </ds:schemaRefs>
 </ds:datastoreItem>
+</file>
+
+<file path=customXml/itemProps4.xml><?xml version="1.0" encoding="utf-8"?>
+<ds:datastoreItem xmlns:ds="http://schemas.openxmlformats.org/officeDocument/2006/customXml" ds:itemID="{7B1E6EB0-B3F5-485A-9397-E673FC4F5C49}">
+  <ds:schemaRefs>
+    <ds:schemaRef ds:uri="http://schemas.microsoft.com/sharepoint/v3/contenttype/forms"/>
+  </ds:schemaRefs>
+</ds:datastoreItem>
 </file>
</xml_diff>